<commit_message>
revisions before draft submission
</commit_message>
<xml_diff>
--- a/CO2 Paper.docx
+++ b/CO2 Paper.docx
@@ -15,7 +15,7 @@
         <w:pStyle w:val="AuthorNames"/>
       </w:pPr>
       <w:r>
-        <w:t>Grant A. Hawkins</w:t>
+        <w:t>Grant Hawkins</w:t>
       </w:r>
       <w:r>
         <w:rPr>
@@ -24,43 +24,60 @@
         <w:footnoteReference w:id="1"/>
       </w:r>
       <w:r>
-        <w:t xml:space="preserve"> and Second B. Author, Jr.</w:t>
-      </w:r>
+        <w:t xml:space="preserve"> and </w:t>
+      </w:r>
+      <w:proofErr w:type="spellStart"/>
+      <w:r>
+        <w:t>Ezio</w:t>
+      </w:r>
+      <w:proofErr w:type="spellEnd"/>
+      <w:r>
+        <w:t xml:space="preserve"> </w:t>
+      </w:r>
+      <w:proofErr w:type="spellStart"/>
+      <w:r>
+        <w:t>Melotti</w:t>
+      </w:r>
+      <w:proofErr w:type="spellEnd"/>
       <w:r>
         <w:rPr>
           <w:rStyle w:val="FootnoteReference"/>
         </w:rPr>
         <w:footnoteReference w:id="2"/>
       </w:r>
+      <w:r>
+        <w:t xml:space="preserve"> and Kai </w:t>
+      </w:r>
+      <w:proofErr w:type="spellStart"/>
+      <w:r>
+        <w:t>Staats</w:t>
+      </w:r>
+      <w:proofErr w:type="spellEnd"/>
+      <w:r>
+        <w:rPr>
+          <w:rStyle w:val="FootnoteReference"/>
+        </w:rPr>
+        <w:footnoteReference w:id="3"/>
+      </w:r>
     </w:p>
     <w:p>
       <w:pPr>
         <w:pStyle w:val="AuthorAffiliations"/>
       </w:pPr>
       <w:r>
-        <w:t>Business or Academic Affiliation 1, City, State, Zip Code</w:t>
-      </w:r>
-    </w:p>
-    <w:p>
-      <w:pPr>
-        <w:pStyle w:val="AuthorNames"/>
-      </w:pPr>
-      <w:r>
-        <w:t>Third Author</w:t>
-      </w:r>
-      <w:r>
-        <w:rPr>
-          <w:rStyle w:val="FootnoteReference"/>
-        </w:rPr>
-        <w:footnoteReference w:id="3"/>
-      </w:r>
-    </w:p>
-    <w:p>
-      <w:pPr>
-        <w:pStyle w:val="AuthorAffiliations"/>
-      </w:pPr>
-      <w:r>
-        <w:t>Business or Academic Affiliation 2, City, Province, Zip Code, Country</w:t>
+        <w:t xml:space="preserve">Over the </w:t>
+      </w:r>
+      <w:r>
+        <w:t>S</w:t>
+      </w:r>
+      <w:r>
+        <w:t>un, LLC</w:t>
+      </w:r>
+      <w:r>
+        <w:t xml:space="preserve">, </w:t>
+      </w:r>
+      <w:r>
+        <w:t>Phoenix, AZ 85003</w:t>
       </w:r>
     </w:p>
     <w:p>
@@ -227,34 +244,7 @@
         <w:t xml:space="preserve">for high-fidelity </w:t>
       </w:r>
       <w:r>
-        <w:t>E</w:t>
-      </w:r>
-      <w:r>
-        <w:t xml:space="preserve">nvironmental </w:t>
-      </w:r>
-      <w:r>
-        <w:t>C</w:t>
-      </w:r>
-      <w:r>
-        <w:t xml:space="preserve">ontrol and </w:t>
-      </w:r>
-      <w:r>
-        <w:t>L</w:t>
-      </w:r>
-      <w:r>
-        <w:t xml:space="preserve">ife </w:t>
-      </w:r>
-      <w:r>
-        <w:t>S</w:t>
-      </w:r>
-      <w:r>
-        <w:t xml:space="preserve">upport </w:t>
-      </w:r>
-      <w:r>
-        <w:t>S</w:t>
-      </w:r>
-      <w:r>
-        <w:t>ystem (ECLSS)</w:t>
+        <w:t>Environmental Control and Life Support System (ECLSS)</w:t>
       </w:r>
       <w:r>
         <w:t xml:space="preserve"> </w:t>
@@ -360,8 +350,6 @@
       <w:r>
         <w:t xml:space="preserve"> in some cases.</w:t>
       </w:r>
-      <w:bookmarkStart w:id="0" w:name="_GoBack"/>
-      <w:bookmarkEnd w:id="0"/>
     </w:p>
     <w:p>
       <w:pPr>
@@ -763,7 +751,6 @@
         <w:rPr>
           <w:i/>
         </w:rPr>
-        <w:lastRenderedPageBreak/>
         <w:t>T</w:t>
       </w:r>
       <w:r>
@@ -832,11 +819,6 @@
         <w:tab/>
         <w:t>carbon dioxide factor for transpiration efficiency</w:t>
       </w:r>
-    </w:p>
-    <w:p>
-      <w:pPr>
-        <w:pStyle w:val="Nomenclature"/>
-      </w:pPr>
     </w:p>
     <w:p>
       <w:pPr>
@@ -847,6 +829,7 @@
         </w:numPr>
       </w:pPr>
       <w:r>
+        <w:lastRenderedPageBreak/>
         <w:t>Introduction</w:t>
       </w:r>
     </w:p>
@@ -1304,32 +1287,44 @@
         <w:t>ly accumulated</w:t>
       </w:r>
       <w:r>
-        <w:t xml:space="preserve"> biomass. Each plant model specifies average hourly values for each exchange, as well as a ‘lifetime’ parameter. At the start of each simulation, currency exchange values are mapped over the plant’s lifetime using the specified growth function so that the lifetime average value remains the same, but daily/hourly values reflect the expected life cycle of the plant. Biomass accumulation uses a normal curve (i.e. plants grow quickly in the middle of their life cycle and more slowly at the beginning and end), and all other exchanges use a sigmoid curve (i.e. mature plants’ </w:t>
+        <w:t xml:space="preserve"> biomass.</w:t>
+      </w:r>
+      <w:r>
+        <w:t xml:space="preserve"> (The current version of SIMOC employs potable water for both humans and plants; future version will differentiate potable from make-up water.)</w:t>
+      </w:r>
+      <w:r>
+        <w:t xml:space="preserve"> Each plant model specifies average hourly values for each exchange, as well as a ‘lifetime’ parameter. At the start of each simulation, currency exchange values are mapped over the plant’s lifetime using the specified growth function so that the lifetime average value remains the same, but daily/hourly values reflect the expected life cycle of the plant. Biomass accumulation uses a normal curve (i.e. plants grow quickly in the middle of their life cycle and more slowly at the beginning and end), and all other exchanges use a sigmoid curve (i.e. mature plants’ metabolic processes consume and produce more resources). In addition, all exchanges are distributed across the day/night cycle. Hourly values for the plant’s entire lifetime</w:t>
+      </w:r>
+      <w:r>
+        <w:t>, illustrated in Figure 1,</w:t>
+      </w:r>
+      <w:r>
+        <w:t xml:space="preserve"> are pre-calculated at the beginning of a simulation; if there is a shortage of CO</w:t>
+      </w:r>
+      <w:r>
+        <w:rPr>
+          <w:vertAlign w:val="subscript"/>
+        </w:rPr>
+        <w:t>2</w:t>
+      </w:r>
+      <w:r>
+        <w:t>, fertilizer, light or potable water, growth is paused, and if it persists past the deprivation period (e.g. 72 hours for CO</w:t>
+      </w:r>
+      <w:r>
+        <w:rPr>
+          <w:vertAlign w:val="subscript"/>
+        </w:rPr>
+        <w:t>2</w:t>
+      </w:r>
+      <w:r>
+        <w:t xml:space="preserve">), the agent dies. </w:t>
+      </w:r>
+      <w:r>
+        <w:t xml:space="preserve">At the </w:t>
       </w:r>
       <w:r>
         <w:lastRenderedPageBreak/>
-        <w:t>metabolic processes consume and produce more resources). In addition, all exchanges are distributed across the day/night cycle. Hourly values for the plant’s entire lifetime are pre-calculated at the beginning of a simulation; if there is a shortage of CO</w:t>
-      </w:r>
-      <w:r>
-        <w:rPr>
-          <w:vertAlign w:val="subscript"/>
-        </w:rPr>
-        <w:t>2</w:t>
-      </w:r>
-      <w:r>
-        <w:t>, fertilizer, light or potable water, growth is paused, and if it persists past the deprivation period (e.g. 72 hours for CO</w:t>
-      </w:r>
-      <w:r>
-        <w:rPr>
-          <w:vertAlign w:val="subscript"/>
-        </w:rPr>
-        <w:t>2</w:t>
-      </w:r>
-      <w:r>
-        <w:t xml:space="preserve">), the agent dies. </w:t>
-      </w:r>
-      <w:r>
-        <w:t xml:space="preserve">At the end of the life cycle, the internally accumulated biomass is harvested and converted to edible food and inedible biomass at a specified ratio, and the plant is either </w:t>
+        <w:t xml:space="preserve">end of the life cycle, the internally accumulated biomass is harvested and converted to edible food and inedible biomass at a specified ratio, and the plant is either </w:t>
       </w:r>
       <w:proofErr w:type="spellStart"/>
       <w:r>
@@ -1465,14 +1460,29 @@
                             <w:r>
                               <w:t xml:space="preserve">Figure </w:t>
                             </w:r>
-                            <w:fldSimple w:instr=" SEQ Figure \* ARABIC ">
-                              <w:r>
-                                <w:rPr>
-                                  <w:noProof/>
-                                </w:rPr>
-                                <w:t>1</w:t>
-                              </w:r>
-                            </w:fldSimple>
+                            <w:proofErr w:type="gramEnd"/>
+                            <w:r>
+                              <w:fldChar w:fldCharType="begin"/>
+                            </w:r>
+                            <w:r>
+                              <w:instrText xml:space="preserve"> SEQ Figure \* ARABIC </w:instrText>
+                            </w:r>
+                            <w:r>
+                              <w:fldChar w:fldCharType="separate"/>
+                            </w:r>
+                            <w:r>
+                              <w:rPr>
+                                <w:noProof/>
+                              </w:rPr>
+                              <w:t>1</w:t>
+                            </w:r>
+                            <w:r>
+                              <w:rPr>
+                                <w:noProof/>
+                              </w:rPr>
+                              <w:fldChar w:fldCharType="end"/>
+                            </w:r>
+                            <w:proofErr w:type="gramStart"/>
                             <w:r>
                               <w:t>.</w:t>
                             </w:r>
@@ -1538,7 +1548,7 @@
                                     <pic:cNvPicPr/>
                                   </pic:nvPicPr>
                                   <pic:blipFill>
-                                    <a:blip r:embed="rId10">
+                                    <a:blip r:embed="rId9">
                                       <a:extLst>
                                         <a:ext uri="{28A0092B-C50C-407E-A947-70E740481C1C}">
                                           <a14:useLocalDpi xmlns:a14="http://schemas.microsoft.com/office/drawing/2010/main" val="0"/>
@@ -1573,14 +1583,29 @@
                       <w:r>
                         <w:t xml:space="preserve">Figure </w:t>
                       </w:r>
-                      <w:fldSimple w:instr=" SEQ Figure \* ARABIC ">
-                        <w:r>
-                          <w:rPr>
-                            <w:noProof/>
-                          </w:rPr>
-                          <w:t>1</w:t>
-                        </w:r>
-                      </w:fldSimple>
+                      <w:proofErr w:type="gramEnd"/>
+                      <w:r>
+                        <w:fldChar w:fldCharType="begin"/>
+                      </w:r>
+                      <w:r>
+                        <w:instrText xml:space="preserve"> SEQ Figure \* ARABIC </w:instrText>
+                      </w:r>
+                      <w:r>
+                        <w:fldChar w:fldCharType="separate"/>
+                      </w:r>
+                      <w:r>
+                        <w:rPr>
+                          <w:noProof/>
+                        </w:rPr>
+                        <w:t>1</w:t>
+                      </w:r>
+                      <w:r>
+                        <w:rPr>
+                          <w:noProof/>
+                        </w:rPr>
+                        <w:fldChar w:fldCharType="end"/>
+                      </w:r>
+                      <w:proofErr w:type="gramStart"/>
                       <w:r>
                         <w:t>.</w:t>
                       </w:r>
@@ -1888,8 +1913,46 @@
         <w:pStyle w:val="Text"/>
       </w:pPr>
       <w:r>
+        <w:t>APSIM (Agricultural Production Systems sIMulator) is an open-source ABM used to model crop production under various environmental conditions. It includes sub-modules for several plant species and soil profiles based on published literature, and incorporates historical environmental data from different regions.</w:t>
+      </w:r>
+    </w:p>
+    <w:p>
+      <w:pPr>
+        <w:pStyle w:val="Text"/>
+      </w:pPr>
+      <w:r>
+        <w:t xml:space="preserve">APSIM simulates the food output of different crops over time in response to varying environmental conditions. </w:t>
+      </w:r>
+      <w:r>
+        <w:t>As detailed in Ref 13, d</w:t>
+      </w:r>
+      <w:r>
+        <w:t>aily growth is centered around</w:t>
+      </w:r>
+      <w:r>
+        <w:t xml:space="preserve"> daily biomass accumulation</w:t>
+      </w:r>
+      <w:r>
+        <w:t xml:space="preserve">, which is determined by current </w:t>
+      </w:r>
+      <w:r>
         <w:lastRenderedPageBreak/>
-        <w:t>APSIM (Agricultural Production Systems sIMulator) is an open-source ABM used to model crop production under various environmental conditions. It includes sub-modules for several plant species and soil profiles based on published literature, and incorporates historical environmental data from different regions.</w:t>
+        <w:t>leaf area, stage of growth, temperature and light, and can be limited by stress factors related to soil water or nitrogen, or increased by a CO</w:t>
+      </w:r>
+      <w:r>
+        <w:rPr>
+          <w:vertAlign w:val="subscript"/>
+        </w:rPr>
+        <w:t>2</w:t>
+      </w:r>
+      <w:r>
+        <w:t xml:space="preserve"> concentration above 350</w:t>
+      </w:r>
+      <w:r>
+        <w:t xml:space="preserve"> parts per million (ppm)</w:t>
+      </w:r>
+      <w:r>
+        <w:t>. </w:t>
       </w:r>
     </w:p>
     <w:p>
@@ -1897,78 +1960,43 @@
         <w:pStyle w:val="Text"/>
       </w:pPr>
       <w:r>
-        <w:t xml:space="preserve">APSIM simulates the food output of different crops over time in response to varying environmental conditions. </w:t>
-      </w:r>
-      <w:r>
-        <w:t>As detailed in Ref 13, d</w:t>
-      </w:r>
-      <w:r>
-        <w:t>aily growth is centered around</w:t>
-      </w:r>
-      <w:r>
-        <w:t xml:space="preserve"> daily biomass accumulation</w:t>
-      </w:r>
-      <w:r>
-        <w:t>, which is determined by current leaf area, stage of growth, temperature and light, and can be limited by stress factors related to soil water or nitrogen, or increased by a CO</w:t>
+        <w:t>APSIM-Wheat</w:t>
+      </w:r>
+      <w:r>
+        <w:t>, a sub-module of APSIM,</w:t>
+      </w:r>
+      <w:r>
+        <w:t xml:space="preserve"> defines </w:t>
+      </w:r>
+      <w:r>
+        <w:t xml:space="preserve">the increase in </w:t>
+      </w:r>
+      <w:r>
+        <w:t>accumulated biomass (ΔQ) as the product of intercepted radiation (I), radiation use efficiency</w:t>
+      </w:r>
+      <w:r>
+        <w:t xml:space="preserve"> (RUE)</w:t>
+      </w:r>
+      <w:r>
+        <w:t>, stress factor (f</w:t>
       </w:r>
       <w:r>
         <w:rPr>
           <w:vertAlign w:val="subscript"/>
         </w:rPr>
-        <w:t>2</w:t>
-      </w:r>
-      <w:r>
-        <w:t xml:space="preserve"> concentration above 350</w:t>
-      </w:r>
-      <w:r>
-        <w:t xml:space="preserve"> parts per million (ppm)</w:t>
-      </w:r>
-      <w:r>
-        <w:t>. </w:t>
-      </w:r>
-    </w:p>
-    <w:p>
-      <w:pPr>
-        <w:pStyle w:val="Text"/>
-      </w:pPr>
-      <w:r>
-        <w:t>APSIM-Wheat</w:t>
-      </w:r>
-      <w:r>
-        <w:t>, a sub-module of APSIM,</w:t>
-      </w:r>
-      <w:r>
-        <w:t xml:space="preserve"> defines </w:t>
-      </w:r>
-      <w:r>
-        <w:t xml:space="preserve">the increase in </w:t>
-      </w:r>
-      <w:r>
-        <w:t>accumulated biomass (ΔQ) as the product of intercepted radiation (I), radiation use efficiency</w:t>
-      </w:r>
-      <w:r>
-        <w:t xml:space="preserve"> (RUE)</w:t>
-      </w:r>
-      <w:r>
-        <w:t>, stress factor (f</w:t>
+        <w:t>s</w:t>
+      </w:r>
+      <w:r>
+        <w:t>) and a carbon dioxide factor (f</w:t>
       </w:r>
       <w:r>
         <w:rPr>
           <w:vertAlign w:val="subscript"/>
         </w:rPr>
-        <w:t>s</w:t>
-      </w:r>
-      <w:r>
-        <w:t>) and a carbon dioxide factor (f</w:t>
-      </w:r>
-      <w:r>
-        <w:rPr>
-          <w:vertAlign w:val="subscript"/>
-        </w:rPr>
         <w:t>c</w:t>
       </w:r>
       <w:r>
-        <w:t>):</w:t>
+        <w:t>), as shown in Equation 1.</w:t>
       </w:r>
     </w:p>
     <w:p>
@@ -2063,7 +2091,13 @@
         <w:t>2</w:t>
       </w:r>
       <w:r>
-        <w:t xml:space="preserve"> on RUE is accounted for by the carbon dioxide factor, which is calculated using</w:t>
+        <w:t xml:space="preserve"> on RUE is accounted for by the carbon dioxide factor</w:t>
+      </w:r>
+      <w:r>
+        <w:t xml:space="preserve"> (Equation 2)</w:t>
+      </w:r>
+      <w:r>
+        <w:t>, which is calculated using</w:t>
       </w:r>
       <w:r>
         <w:t xml:space="preserve"> the baseline CO</w:t>
@@ -2102,13 +2136,21 @@
         <w:t>2</w:t>
       </w:r>
       <w:r>
-        <w:t xml:space="preserve"> compensation point (C</w:t>
+        <w:t xml:space="preserve"> compensation point (</w:t>
+      </w:r>
+      <w:proofErr w:type="spellStart"/>
+      <w:r>
+        <w:t>C</w:t>
       </w:r>
       <w:r>
         <w:rPr>
           <w:vertAlign w:val="subscript"/>
         </w:rPr>
         <w:t>i</w:t>
+      </w:r>
+      <w:proofErr w:type="spellEnd"/>
+      <w:r>
+        <w:t>, Equation 3</w:t>
       </w:r>
       <w:r>
         <w:t>), which is determined by daily mean temperature (T):</w:t>
@@ -2445,7 +2487,11 @@
         <w:pStyle w:val="Text"/>
       </w:pPr>
       <w:r>
-        <w:t>TE is accounted for by the water demand (W</w:t>
+        <w:t>TE is accounted for by water demand (</w:t>
+      </w:r>
+      <w:proofErr w:type="spellStart"/>
+      <w:r>
+        <w:t>W</w:t>
       </w:r>
       <w:r>
         <w:rPr>
@@ -2453,8 +2499,18 @@
         </w:rPr>
         <w:t>d</w:t>
       </w:r>
-      <w:r>
-        <w:t>) calculation, which in turn determines the soil water uptake rate and the rate of transpiration. TE is defined by a growth-stage dependent TE coefficient (f</w:t>
+      <w:proofErr w:type="spellEnd"/>
+      <w:r>
+        <w:t>, Equation 4)</w:t>
+      </w:r>
+      <w:r>
+        <w:t>, which in turn determines the soil water uptake rate and the rate of transpiration. TE</w:t>
+      </w:r>
+      <w:r>
+        <w:t xml:space="preserve"> (Equation 5)</w:t>
+      </w:r>
+      <w:r>
+        <w:t xml:space="preserve"> is defined by a growth-stage dependent TE coefficient (f</w:t>
       </w:r>
       <w:r>
         <w:rPr>
@@ -2478,14 +2534,22 @@
         <w:rPr>
           <w:vertAlign w:val="subscript"/>
         </w:rPr>
-        <w:t>c,</w:t>
-      </w:r>
+        <w:t>c</w:t>
+      </w:r>
+      <w:proofErr w:type="gramStart"/>
       <w:r>
         <w:rPr>
           <w:vertAlign w:val="subscript"/>
         </w:rPr>
+        <w:t>,</w:t>
+      </w:r>
+      <w:r>
+        <w:rPr>
+          <w:vertAlign w:val="subscript"/>
+        </w:rPr>
         <w:t>TE</w:t>
       </w:r>
+      <w:proofErr w:type="gramEnd"/>
       <w:r>
         <w:t>), linearly interpolated between 1 and 1.37 at 350 and 700ppm respectively.</w:t>
       </w:r>
@@ -2658,15 +2722,7 @@
                     <w:sz w:val="26"/>
                     <w:szCs w:val="26"/>
                   </w:rPr>
-                  <m:t>T</m:t>
-                </m:r>
-                <m:r>
-                  <w:rPr>
-                    <w:rFonts w:ascii="Cambria Math" w:hAnsi="Cambria Math"/>
-                    <w:sz w:val="26"/>
-                    <w:szCs w:val="26"/>
-                  </w:rPr>
-                  <m:t>E</m:t>
+                  <m:t>TE</m:t>
                 </m:r>
               </m:sub>
             </m:sSub>
@@ -2746,7 +2802,10 @@
         <w:t>2</w:t>
       </w:r>
       <w:r>
-        <w:t xml:space="preserve"> are incorporated into SIMOC as scalar multipliers on the currency exchanges related to the respective processes. </w:t>
+        <w:t xml:space="preserve"> are incorporated into SIMOC as scalar multipliers on the currency exchanges related</w:t>
+      </w:r>
+      <w:r>
+        <w:t xml:space="preserve"> to the respective processes, shown in Table 1.</w:t>
       </w:r>
     </w:p>
     <w:p>
@@ -3010,7 +3069,6 @@
               <w:ind w:firstLine="0"/>
             </w:pPr>
             <w:r>
-              <w:lastRenderedPageBreak/>
               <w:t>  CO</w:t>
             </w:r>
             <w:r>
@@ -3062,6 +3120,7 @@
               <w:ind w:firstLine="0"/>
             </w:pPr>
             <w:r>
+              <w:lastRenderedPageBreak/>
               <w:t>  O</w:t>
             </w:r>
             <w:r>
@@ -3148,54 +3207,54 @@
               <w:jc w:val="right"/>
             </w:pPr>
             <w:r>
+              <w:t>.00254</w:t>
+            </w:r>
+          </w:p>
+          <w:p>
+            <w:pPr>
+              <w:pStyle w:val="Text"/>
+              <w:ind w:firstLine="0"/>
+              <w:jc w:val="right"/>
+            </w:pPr>
+            <w:r>
+              <w:t>.01125</w:t>
+            </w:r>
+          </w:p>
+          <w:p>
+            <w:pPr>
+              <w:pStyle w:val="Text"/>
+              <w:ind w:firstLine="0"/>
+              <w:jc w:val="right"/>
+            </w:pPr>
+            <w:r>
+              <w:t>.0000388</w:t>
+            </w:r>
+          </w:p>
+          <w:p>
+            <w:pPr>
+              <w:pStyle w:val="Text"/>
+              <w:ind w:firstLine="0"/>
+              <w:jc w:val="right"/>
+            </w:pPr>
+            <w:r>
+              <w:t>.801</w:t>
+            </w:r>
+          </w:p>
+          <w:p>
+            <w:pPr>
+              <w:pStyle w:val="Text"/>
+              <w:ind w:firstLine="0"/>
+              <w:jc w:val="right"/>
+            </w:pPr>
+          </w:p>
+          <w:p>
+            <w:pPr>
+              <w:pStyle w:val="Text"/>
+              <w:ind w:firstLine="0"/>
+              <w:jc w:val="right"/>
+            </w:pPr>
+            <w:r>
               <w:lastRenderedPageBreak/>
-              <w:t>.00254</w:t>
-            </w:r>
-          </w:p>
-          <w:p>
-            <w:pPr>
-              <w:pStyle w:val="Text"/>
-              <w:ind w:firstLine="0"/>
-              <w:jc w:val="right"/>
-            </w:pPr>
-            <w:r>
-              <w:t>.01125</w:t>
-            </w:r>
-          </w:p>
-          <w:p>
-            <w:pPr>
-              <w:pStyle w:val="Text"/>
-              <w:ind w:firstLine="0"/>
-              <w:jc w:val="right"/>
-            </w:pPr>
-            <w:r>
-              <w:t>.0000388</w:t>
-            </w:r>
-          </w:p>
-          <w:p>
-            <w:pPr>
-              <w:pStyle w:val="Text"/>
-              <w:ind w:firstLine="0"/>
-              <w:jc w:val="right"/>
-            </w:pPr>
-            <w:r>
-              <w:t>.801</w:t>
-            </w:r>
-          </w:p>
-          <w:p>
-            <w:pPr>
-              <w:pStyle w:val="Text"/>
-              <w:ind w:firstLine="0"/>
-              <w:jc w:val="right"/>
-            </w:pPr>
-          </w:p>
-          <w:p>
-            <w:pPr>
-              <w:pStyle w:val="Text"/>
-              <w:ind w:firstLine="0"/>
-              <w:jc w:val="right"/>
-            </w:pPr>
-            <w:r>
               <w:t>.001852</w:t>
             </w:r>
           </w:p>
@@ -3310,7 +3369,6 @@
               <w:rPr>
                 <w:rFonts w:ascii="Menlo Regular" w:hAnsi="Menlo Regular" w:cs="Menlo Regular"/>
               </w:rPr>
-              <w:lastRenderedPageBreak/>
               <w:t>✕</w:t>
             </w:r>
             <w:r>
@@ -3394,6 +3452,7 @@
               <w:rPr>
                 <w:rFonts w:ascii="Menlo Regular" w:hAnsi="Menlo Regular" w:cs="Menlo Regular"/>
               </w:rPr>
+              <w:lastRenderedPageBreak/>
               <w:t>✕</w:t>
             </w:r>
             <w:r>
@@ -3508,54 +3567,54 @@
               <w:jc w:val="right"/>
             </w:pPr>
             <w:r>
+              <w:t>.00316</w:t>
+            </w:r>
+          </w:p>
+          <w:p>
+            <w:pPr>
+              <w:pStyle w:val="Text"/>
+              <w:ind w:firstLine="0"/>
+              <w:jc w:val="right"/>
+            </w:pPr>
+            <w:r>
+              <w:t>.00821</w:t>
+            </w:r>
+          </w:p>
+          <w:p>
+            <w:pPr>
+              <w:pStyle w:val="Text"/>
+              <w:ind w:firstLine="0"/>
+              <w:jc w:val="right"/>
+            </w:pPr>
+            <w:r>
+              <w:t>.0000482</w:t>
+            </w:r>
+          </w:p>
+          <w:p>
+            <w:pPr>
+              <w:pStyle w:val="Text"/>
+              <w:ind w:firstLine="0"/>
+              <w:jc w:val="right"/>
+            </w:pPr>
+            <w:r>
+              <w:t>.801</w:t>
+            </w:r>
+          </w:p>
+          <w:p>
+            <w:pPr>
+              <w:pStyle w:val="Text"/>
+              <w:ind w:firstLine="0"/>
+              <w:jc w:val="right"/>
+            </w:pPr>
+          </w:p>
+          <w:p>
+            <w:pPr>
+              <w:pStyle w:val="Text"/>
+              <w:ind w:firstLine="0"/>
+              <w:jc w:val="right"/>
+            </w:pPr>
+            <w:r>
               <w:lastRenderedPageBreak/>
-              <w:t>.00316</w:t>
-            </w:r>
-          </w:p>
-          <w:p>
-            <w:pPr>
-              <w:pStyle w:val="Text"/>
-              <w:ind w:firstLine="0"/>
-              <w:jc w:val="right"/>
-            </w:pPr>
-            <w:r>
-              <w:t>.00821</w:t>
-            </w:r>
-          </w:p>
-          <w:p>
-            <w:pPr>
-              <w:pStyle w:val="Text"/>
-              <w:ind w:firstLine="0"/>
-              <w:jc w:val="right"/>
-            </w:pPr>
-            <w:r>
-              <w:t>.0000482</w:t>
-            </w:r>
-          </w:p>
-          <w:p>
-            <w:pPr>
-              <w:pStyle w:val="Text"/>
-              <w:ind w:firstLine="0"/>
-              <w:jc w:val="right"/>
-            </w:pPr>
-            <w:r>
-              <w:t>.801</w:t>
-            </w:r>
-          </w:p>
-          <w:p>
-            <w:pPr>
-              <w:pStyle w:val="Text"/>
-              <w:ind w:firstLine="0"/>
-              <w:jc w:val="right"/>
-            </w:pPr>
-          </w:p>
-          <w:p>
-            <w:pPr>
-              <w:pStyle w:val="Text"/>
-              <w:ind w:firstLine="0"/>
-              <w:jc w:val="right"/>
-            </w:pPr>
-            <w:r>
               <w:t>.00230</w:t>
             </w:r>
           </w:p>
@@ -3786,15 +3845,7 @@
         <w:t>2</w:t>
       </w:r>
       <w:r>
-        <w:t xml:space="preserve"> storage tank, which contains a starting quantity and is added </w:t>
-      </w:r>
-      <w:proofErr w:type="spellStart"/>
-      <w:r>
-        <w:t>to</w:t>
-      </w:r>
-      <w:proofErr w:type="spellEnd"/>
-      <w:r>
-        <w:t xml:space="preserve"> by CO</w:t>
+        <w:t xml:space="preserve"> storage tank, which contains a starting quantity and is added to by CO</w:t>
       </w:r>
       <w:r>
         <w:rPr>
@@ -4058,11 +4109,7 @@
         <w:t>2</w:t>
       </w:r>
       <w:r>
-        <w:t xml:space="preserve"> </w:t>
-      </w:r>
-      <w:r>
-        <w:lastRenderedPageBreak/>
-        <w:t xml:space="preserve">reserves and </w:t>
+        <w:t xml:space="preserve"> reserves and </w:t>
       </w:r>
       <w:r>
         <w:t xml:space="preserve">food </w:t>
@@ -4072,6 +4119,17 @@
       </w:r>
       <w:r>
         <w:t>ure of 25°C is assumed.</w:t>
+      </w:r>
+      <w:r>
+        <w:t xml:space="preserve"> Table 2 shows the initial </w:t>
+      </w:r>
+      <w:proofErr w:type="spellStart"/>
+      <w:r>
+        <w:t>parametrization</w:t>
+      </w:r>
+      <w:proofErr w:type="spellEnd"/>
+      <w:r>
+        <w:t xml:space="preserve"> of all scenarios.</w:t>
       </w:r>
     </w:p>
     <w:p>
@@ -4165,6 +4223,7 @@
         <w:rPr>
           <w:b/>
         </w:rPr>
+        <w:lastRenderedPageBreak/>
         <w:t>Table 2. Scenarios Detail.</w:t>
       </w:r>
     </w:p>
@@ -4753,7 +4812,13 @@
         <w:pStyle w:val="Text"/>
       </w:pPr>
       <w:r>
-        <w:t xml:space="preserve">The garden is configured to provide a reasonably </w:t>
+        <w:t>The garden is configured</w:t>
+      </w:r>
+      <w:r>
+        <w:t xml:space="preserve"> as shown in Table 3</w:t>
+      </w:r>
+      <w:r>
+        <w:t xml:space="preserve"> to provide a reasonably </w:t>
       </w:r>
       <w:r>
         <w:t>palatable</w:t>
@@ -5488,6 +5553,25 @@
         </w:rPr>
         <w:t xml:space="preserve"> </w:t>
       </w:r>
+      <w:r>
+        <w:rPr>
+          <w:noProof/>
+        </w:rPr>
+        <w:t>The combined effect of CO</w:t>
+      </w:r>
+      <w:r>
+        <w:rPr>
+          <w:noProof/>
+          <w:vertAlign w:val="subscript"/>
+        </w:rPr>
+        <w:t>2</w:t>
+      </w:r>
+      <w:r>
+        <w:rPr>
+          <w:noProof/>
+        </w:rPr>
+        <w:t xml:space="preserve"> consumption is illustrated in Figure 2.</w:t>
+      </w:r>
     </w:p>
     <w:p>
       <w:pPr>
@@ -5508,7 +5592,6 @@
         <w:rPr>
           <w:noProof/>
         </w:rPr>
-        <w:lastRenderedPageBreak/>
         <mc:AlternateContent>
           <mc:Choice Requires="wps">
             <w:drawing>
@@ -5580,7 +5663,7 @@
                                           <pic:cNvPicPr/>
                                         </pic:nvPicPr>
                                         <pic:blipFill>
-                                          <a:blip r:embed="rId11">
+                                          <a:blip r:embed="rId10">
                                             <a:extLst>
                                               <a:ext uri="{28A0092B-C50C-407E-A947-70E740481C1C}">
                                                 <a14:useLocalDpi xmlns:a14="http://schemas.microsoft.com/office/drawing/2010/main" val="0"/>
@@ -5776,6 +5859,18 @@
       <w:r>
         <w:t xml:space="preserve"> consumption increased by 18.8% and 23.2%, respectively. </w:t>
       </w:r>
+      <w:r>
+        <w:t>Table 4 shows the values of relevant currency exchanges at standard and elevated CO</w:t>
+      </w:r>
+      <w:r>
+        <w:rPr>
+          <w:vertAlign w:val="subscript"/>
+        </w:rPr>
+        <w:t>2</w:t>
+      </w:r>
+      <w:r>
+        <w:t xml:space="preserve"> in both scenarios.</w:t>
+      </w:r>
     </w:p>
     <w:p>
       <w:pPr>
@@ -6684,7 +6779,13 @@
         <w:t>2</w:t>
       </w:r>
       <w:r>
-        <w:t xml:space="preserve"> concentration fluctuated between the minimum and maximum target values based on the combined life cycle effects of the plants. Early in the simulation when biomass accumulation is low (before hour ~800),</w:t>
+        <w:t xml:space="preserve"> concentration</w:t>
+      </w:r>
+      <w:r>
+        <w:t>, illustrated in Figure 3,</w:t>
+      </w:r>
+      <w:r>
+        <w:t xml:space="preserve"> fluctuated between the minimum and maximum target values based on the combined life cycle effects of the plants. Early in the simulation when biomass accumulation is low (before hour ~800),</w:t>
       </w:r>
       <w:r>
         <w:t xml:space="preserve"> the</w:t>
@@ -6742,7 +6843,6 @@
         <w:rPr>
           <w:noProof/>
         </w:rPr>
-        <w:lastRenderedPageBreak/>
         <mc:AlternateContent>
           <mc:Choice Requires="wps">
             <w:drawing>
@@ -6795,6 +6895,9 @@
                               <w:jc w:val="left"/>
                             </w:pPr>
                             <w:r>
+                              <w:rPr>
+                                <w:noProof/>
+                              </w:rPr>
                               <w:drawing>
                                 <wp:inline distT="0" distB="0" distL="0" distR="0" wp14:anchorId="35A3035B" wp14:editId="4A72AB24">
                                   <wp:extent cx="4830250" cy="2741584"/>
@@ -6903,7 +7006,7 @@
                                     <pic:cNvPicPr/>
                                   </pic:nvPicPr>
                                   <pic:blipFill>
-                                    <a:blip r:embed="rId12">
+                                    <a:blip r:embed="rId13">
                                       <a:extLst>
                                         <a:ext uri="{28A0092B-C50C-407E-A947-70E740481C1C}">
                                           <a14:useLocalDpi xmlns:a14="http://schemas.microsoft.com/office/drawing/2010/main" val="0"/>
@@ -6985,7 +7088,11 @@
         <w:t>2</w:t>
       </w:r>
       <w:r>
-        <w:t xml:space="preserve"> makeup capacity in the offset scenario is insufficient to maintain the target concentration; however, later on when life cycles are staggered, the combined effect is smaller, and the target concentration can be maintained. Secondly, after ~2800 hours, the ‘offset’ scenario experiences more fluctuation than the ‘full’ scenario. Further experimentation suggests that these fluctuations can be reduced by increasing the greenhouse size, effectively creating a larger buffer.</w:t>
+        <w:t xml:space="preserve"> makeup capacity in the offset scenario is insufficient to maintain the target concentration; however, later on when life cycles are staggered, the combined effect is smaller, and the target concentration can be maintained. Secondly, after ~2800 hours, the ‘offset’ scenario experiences more fluctuation than the ‘full’ scenario. </w:t>
+      </w:r>
+      <w:r>
+        <w:lastRenderedPageBreak/>
+        <w:t>Further experimentation suggests that these fluctuations can be reduced by increasing the greenhouse size, effectively creating a larger buffer.</w:t>
       </w:r>
     </w:p>
     <w:p>
@@ -6993,15 +7100,7 @@
         <w:pStyle w:val="Text"/>
       </w:pPr>
       <w:r>
-        <w:t xml:space="preserve">Two components of the mechanical ECLSS system </w:t>
-      </w:r>
-      <w:proofErr w:type="spellStart"/>
-      <w:r>
-        <w:t>were</w:t>
-      </w:r>
-      <w:proofErr w:type="spellEnd"/>
-      <w:r>
-        <w:t xml:space="preserve"> affected by eCO</w:t>
+        <w:t>Two components of the mechanical ECLSS system were affected by eCO</w:t>
       </w:r>
       <w:r>
         <w:rPr>
@@ -7072,6 +7171,11 @@
       <w:r>
         <w:t xml:space="preserve"> reduction decreased by 19.5% in ‘offset’ and increased by just 11.9% in ‘full’.</w:t>
       </w:r>
+      <w:r>
+        <w:t xml:space="preserve"> Electricity use for the second half of the simulation for all scenarios is shown in Figure 4.</w:t>
+      </w:r>
+      <w:bookmarkStart w:id="0" w:name="_GoBack"/>
+      <w:bookmarkEnd w:id="0"/>
     </w:p>
     <w:p>
       <w:pPr>
@@ -7087,6 +7191,9 @@
         <w:jc w:val="center"/>
       </w:pPr>
       <w:r>
+        <w:rPr>
+          <w:noProof/>
+        </w:rPr>
         <mc:AlternateContent>
           <mc:Choice Requires="wps">
             <w:drawing>
@@ -7158,7 +7265,7 @@
                                           <pic:cNvPicPr/>
                                         </pic:nvPicPr>
                                         <pic:blipFill>
-                                          <a:blip r:embed="rId13">
+                                          <a:blip r:embed="rId14">
                                             <a:extLst>
                                               <a:ext uri="{28A0092B-C50C-407E-A947-70E740481C1C}">
                                                 <a14:useLocalDpi xmlns:a14="http://schemas.microsoft.com/office/drawing/2010/main" val="0"/>
@@ -7261,7 +7368,7 @@
                                     <pic:cNvPicPr/>
                                   </pic:nvPicPr>
                                   <pic:blipFill>
-                                    <a:blip r:embed="rId13">
+                                    <a:blip r:embed="rId15">
                                       <a:extLst>
                                         <a:ext uri="{28A0092B-C50C-407E-A947-70E740481C1C}">
                                           <a14:useLocalDpi xmlns:a14="http://schemas.microsoft.com/office/drawing/2010/main" val="0"/>
@@ -7339,7 +7446,6 @@
         </w:numPr>
       </w:pPr>
       <w:r>
-        <w:lastRenderedPageBreak/>
         <w:t>Discussion</w:t>
       </w:r>
     </w:p>
@@ -7459,7 +7565,10 @@
         </w:numPr>
       </w:pPr>
       <w:r>
-        <w:t>Utilizing ECLSS components that can either adjust their rate or switch on-and-off with minimal effect on efficiency</w:t>
+        <w:t>Employing</w:t>
+      </w:r>
+      <w:r>
+        <w:t xml:space="preserve"> ECLSS components that can either adjust their rate or switch on-and-off with minimal effect on efficiency</w:t>
       </w:r>
     </w:p>
     <w:p>
@@ -7476,16 +7585,134 @@
     </w:p>
     <w:p>
       <w:pPr>
+        <w:pStyle w:val="Heading2"/>
+        <w:numPr>
+          <w:ilvl w:val="0"/>
+          <w:numId w:val="46"/>
+        </w:numPr>
+      </w:pPr>
+      <w:r>
+        <w:t>Secondary Effects</w:t>
+      </w:r>
+    </w:p>
+    <w:p>
+      <w:pPr>
         <w:pStyle w:val="Text"/>
       </w:pPr>
       <w:r>
-        <w:t xml:space="preserve">From a </w:t>
-      </w:r>
-      <w:r>
-        <w:t>modeling</w:t>
-      </w:r>
-      <w:r>
-        <w:t xml:space="preserve"> perspective, more accurate result could be obtained by:</w:t>
+        <w:t>While plants are useful in offsetting human CO</w:t>
+      </w:r>
+      <w:r>
+        <w:rPr>
+          <w:vertAlign w:val="subscript"/>
+        </w:rPr>
+        <w:t>2</w:t>
+      </w:r>
+      <w:r>
+        <w:t xml:space="preserve"> production, a garden sized to offset human food consumption (our ‘full’ scenario) produces excess O</w:t>
+      </w:r>
+      <w:r>
+        <w:rPr>
+          <w:vertAlign w:val="subscript"/>
+        </w:rPr>
+        <w:t>2</w:t>
+      </w:r>
+      <w:r>
+        <w:t xml:space="preserve"> and requires supplemental CO</w:t>
+      </w:r>
+      <w:r>
+        <w:rPr>
+          <w:vertAlign w:val="subscript"/>
+        </w:rPr>
+        <w:t>2</w:t>
+      </w:r>
+      <w:r>
+        <w:t>; under eCO</w:t>
+      </w:r>
+      <w:r>
+        <w:rPr>
+          <w:vertAlign w:val="subscript"/>
+        </w:rPr>
+        <w:t>2</w:t>
+      </w:r>
+      <w:r>
+        <w:t>, these effects are exaggerated. In the ‘full’ scenario, CO</w:t>
+      </w:r>
+      <w:r>
+        <w:rPr>
+          <w:vertAlign w:val="subscript"/>
+        </w:rPr>
+        <w:t>2</w:t>
+      </w:r>
+      <w:r>
+        <w:t xml:space="preserve"> demand increased under eCO</w:t>
+      </w:r>
+      <w:r>
+        <w:rPr>
+          <w:vertAlign w:val="subscript"/>
+        </w:rPr>
+        <w:t>2</w:t>
+      </w:r>
+      <w:r>
+        <w:t xml:space="preserve"> by .1104 kg/hr, while edible food production increased by just .0306 kg/hr. While this is fine for a habitat on Mars where CO</w:t>
+      </w:r>
+      <w:r>
+        <w:rPr>
+          <w:vertAlign w:val="subscript"/>
+        </w:rPr>
+        <w:t>2</w:t>
+      </w:r>
+      <w:r>
+        <w:t xml:space="preserve"> is abundant, for orbital habitats resupplied from Earth, the cost of supplemental CO</w:t>
+      </w:r>
+      <w:r>
+        <w:rPr>
+          <w:vertAlign w:val="subscript"/>
+        </w:rPr>
+        <w:t>2</w:t>
+      </w:r>
+      <w:r>
+        <w:t xml:space="preserve"> would outweigh the benefits of increased food production. The excess O</w:t>
+      </w:r>
+      <w:r>
+        <w:rPr>
+          <w:vertAlign w:val="subscript"/>
+        </w:rPr>
+        <w:t>2</w:t>
+      </w:r>
+      <w:r>
+        <w:t xml:space="preserve"> builds up in the atmosphere and must be either removed mechanically, using more electricity, or some of the atmosphere must be vented. If the atmosphere has been pressurized with nitrogen, this would require either a resupply from earth or extracting nitrogen from the Martian atmosphere, requiring yet more electricity.</w:t>
+      </w:r>
+    </w:p>
+    <w:p>
+      <w:pPr>
+        <w:pStyle w:val="Heading2"/>
+        <w:numPr>
+          <w:ilvl w:val="0"/>
+          <w:numId w:val="46"/>
+        </w:numPr>
+      </w:pPr>
+      <w:r>
+        <w:lastRenderedPageBreak/>
+        <w:t>Future Work</w:t>
+      </w:r>
+    </w:p>
+    <w:p>
+      <w:pPr>
+        <w:pStyle w:val="Text"/>
+        <w:ind w:firstLine="0"/>
+      </w:pPr>
+      <w:r>
+        <w:t>M</w:t>
+      </w:r>
+      <w:r>
+        <w:t>ore accurate result</w:t>
+      </w:r>
+      <w:r>
+        <w:t>s could be obtained through improved modeling techniques, such as</w:t>
+      </w:r>
+      <w:r>
+        <w:t>:</w:t>
       </w:r>
     </w:p>
     <w:p>
@@ -7497,7 +7724,7 @@
         </w:numPr>
       </w:pPr>
       <w:r>
-        <w:t>Conducting simulations at a smaller time step, e.g. 10-minute or 1-minute, instead of 1-hour.</w:t>
+        <w:t>Staggering plant growth on a daily and/or lifetime basis</w:t>
       </w:r>
     </w:p>
     <w:p>
@@ -7509,114 +7736,20 @@
         </w:numPr>
       </w:pPr>
       <w:r>
-        <w:t>Using a more sophisticated rate-finding algorithm for mechanical ECLSS components.</w:t>
-      </w:r>
-    </w:p>
-    <w:p>
-      <w:pPr>
-        <w:pStyle w:val="Heading2"/>
+        <w:t>Conducting simulations at a smaller time step, e.g. 10-minute or 1-minute, instead of 1-hour.</w:t>
+      </w:r>
+    </w:p>
+    <w:p>
+      <w:pPr>
+        <w:pStyle w:val="Text"/>
         <w:numPr>
           <w:ilvl w:val="0"/>
-          <w:numId w:val="46"/>
+          <w:numId w:val="48"/>
         </w:numPr>
       </w:pPr>
       <w:r>
-        <w:t>Secondary Effects</w:t>
-      </w:r>
-    </w:p>
-    <w:p>
-      <w:pPr>
-        <w:pStyle w:val="Text"/>
-      </w:pPr>
-      <w:r>
-        <w:t>While plants are useful in offsetting human CO</w:t>
-      </w:r>
-      <w:r>
-        <w:rPr>
-          <w:vertAlign w:val="subscript"/>
-        </w:rPr>
-        <w:t>2</w:t>
-      </w:r>
-      <w:r>
-        <w:t xml:space="preserve"> production, a garden sized to offset human food consumption (our ‘full’ scenario) produces excess O</w:t>
-      </w:r>
-      <w:r>
-        <w:rPr>
-          <w:vertAlign w:val="subscript"/>
-        </w:rPr>
-        <w:t>2</w:t>
-      </w:r>
-      <w:r>
-        <w:t xml:space="preserve"> and requires supplemental CO</w:t>
-      </w:r>
-      <w:r>
-        <w:rPr>
-          <w:vertAlign w:val="subscript"/>
-        </w:rPr>
-        <w:t>2</w:t>
-      </w:r>
-      <w:r>
-        <w:t>; under eCO</w:t>
-      </w:r>
-      <w:r>
-        <w:rPr>
-          <w:vertAlign w:val="subscript"/>
-        </w:rPr>
-        <w:t>2</w:t>
-      </w:r>
-      <w:r>
-        <w:t>, these effects are exaggerated. In the ‘full’ scenario, CO</w:t>
-      </w:r>
-      <w:r>
-        <w:rPr>
-          <w:vertAlign w:val="subscript"/>
-        </w:rPr>
-        <w:t>2</w:t>
-      </w:r>
-      <w:r>
-        <w:t xml:space="preserve"> demand increased under eCO</w:t>
-      </w:r>
-      <w:r>
-        <w:rPr>
-          <w:vertAlign w:val="subscript"/>
-        </w:rPr>
-        <w:t>2</w:t>
-      </w:r>
-      <w:r>
-        <w:t xml:space="preserve"> by .1104 kg/hr, while edible food production increased by just .0306 kg/hr. While this is fine for a habitat on Mars where CO</w:t>
-      </w:r>
-      <w:r>
-        <w:rPr>
-          <w:vertAlign w:val="subscript"/>
-        </w:rPr>
-        <w:t>2</w:t>
-      </w:r>
-      <w:r>
-        <w:t xml:space="preserve"> is abundant, for orbital habitats resupplied from Earth, the cost of supplemental CO</w:t>
-      </w:r>
-      <w:r>
-        <w:rPr>
-          <w:vertAlign w:val="subscript"/>
-        </w:rPr>
-        <w:t>2</w:t>
-      </w:r>
-      <w:r>
-        <w:t xml:space="preserve"> would outweigh the benefits of increased food production. The excess O</w:t>
-      </w:r>
-      <w:r>
-        <w:rPr>
-          <w:vertAlign w:val="subscript"/>
-        </w:rPr>
-        <w:t>2</w:t>
-      </w:r>
-      <w:r>
-        <w:t xml:space="preserve"> builds up in the atmosphere and must be either removed mechanically, using more electricity, or some of the atmosphere must be vented. If the atmosphere has been pressurized with nitrogen, this would require either a resupply from earth or extracting nitrogen from the Martian atmosphere, requiring yet more electricity.</w:t>
-      </w:r>
-    </w:p>
-    <w:p>
-      <w:pPr>
-        <w:pStyle w:val="Text"/>
-      </w:pPr>
+        <w:t>Using a more sophisticated rate-finding algorithm for mechanical ECLSS components.</w:t>
+      </w:r>
     </w:p>
     <w:p>
       <w:pPr>
@@ -7635,7 +7768,63 @@
         <w:pStyle w:val="Text"/>
       </w:pPr>
       <w:r>
-        <w:t>This is the end of my paper.</w:t>
+        <w:t xml:space="preserve">The plant growth model of SIMOC was expanded to include plant response to </w:t>
+      </w:r>
+      <w:r>
+        <w:t>atmospheric CO</w:t>
+      </w:r>
+      <w:r>
+        <w:rPr>
+          <w:vertAlign w:val="subscript"/>
+        </w:rPr>
+        <w:t>2</w:t>
+      </w:r>
+      <w:r>
+        <w:t xml:space="preserve"> concentration. Simulations were conducted at standard (350 ppm) and elevated (700 ppm) CO</w:t>
+      </w:r>
+      <w:r>
+        <w:rPr>
+          <w:vertAlign w:val="subscript"/>
+        </w:rPr>
+        <w:t>2</w:t>
+      </w:r>
+      <w:r>
+        <w:t>, and the model performed as expected: CO</w:t>
+      </w:r>
+      <w:r>
+        <w:rPr>
+          <w:vertAlign w:val="subscript"/>
+        </w:rPr>
+        <w:t>2</w:t>
+      </w:r>
+      <w:r>
+        <w:t xml:space="preserve"> consumption and biomass production increased, and water consumption and transpiration decreased. We found that the benefits of operating at eCO</w:t>
+      </w:r>
+      <w:r>
+        <w:rPr>
+          <w:vertAlign w:val="subscript"/>
+        </w:rPr>
+        <w:t>2</w:t>
+      </w:r>
+      <w:r>
+        <w:t xml:space="preserve"> are limited by the </w:t>
+      </w:r>
+      <w:proofErr w:type="spellStart"/>
+      <w:r>
+        <w:t>responsivenss</w:t>
+      </w:r>
+      <w:proofErr w:type="spellEnd"/>
+      <w:r>
+        <w:t xml:space="preserve"> and efficiency of the mechanical ECLSS system in maintaining the target CO</w:t>
+      </w:r>
+      <w:r>
+        <w:rPr>
+          <w:vertAlign w:val="subscript"/>
+        </w:rPr>
+        <w:t>2</w:t>
+      </w:r>
+      <w:r>
+        <w:t xml:space="preserve"> concentration, and the efficiency could be improved by staggering the plant lifecycles so as to minimize daily and lifetime fluctuation in BLSS capacity.</w:t>
       </w:r>
     </w:p>
     <w:p>
@@ -7655,6 +7844,9 @@
         <w:tab/>
         <w:t>The software development portion of this research was funded by SIMOC.</w:t>
       </w:r>
+      <w:r>
+        <w:t xml:space="preserve"> We thank Tyson Brown and the National Geographic Society for ongoing support of SIMOC development.</w:t>
+      </w:r>
     </w:p>
     <w:p>
       <w:pPr>
@@ -7934,7 +8126,6 @@
         <w:rPr>
           <w:vertAlign w:val="superscript"/>
         </w:rPr>
-        <w:lastRenderedPageBreak/>
         <w:t>8</w:t>
       </w:r>
       <w:r>
@@ -8276,10 +8467,10 @@
       </w:pPr>
     </w:p>
     <w:sectPr>
-      <w:footerReference w:type="even" r:id="rId14"/>
-      <w:footerReference w:type="default" r:id="rId15"/>
-      <w:headerReference w:type="first" r:id="rId16"/>
-      <w:footerReference w:type="first" r:id="rId17"/>
+      <w:footerReference w:type="even" r:id="rId16"/>
+      <w:footerReference w:type="default" r:id="rId17"/>
+      <w:headerReference w:type="first" r:id="rId18"/>
+      <w:footerReference w:type="first" r:id="rId19"/>
       <w:pgSz w:w="12240" w:h="15840"/>
       <w:pgMar w:top="1440" w:right="1440" w:bottom="1440" w:left="1440" w:header="360" w:footer="856" w:gutter="0"/>
       <w:cols w:space="720"/>
@@ -8366,7 +8557,7 @@
       <w:rPr>
         <w:noProof/>
       </w:rPr>
-      <w:t>3</w:t>
+      <w:t>9</w:t>
     </w:r>
     <w:r>
       <w:fldChar w:fldCharType="end"/>
@@ -8404,19 +8595,21 @@
       <w:pStyle w:val="Footer"/>
     </w:pPr>
     <w:r>
-      <w:t xml:space="preserve">Copyright © 2022 [insert Organization or Author Name here – see Author Instructions on </w:t>
+      <w:t xml:space="preserve">Copyright © 2022 Hawkins, </w:t>
     </w:r>
-    <w:hyperlink r:id="rId1" w:history="1">
-      <w:r>
-        <w:rPr>
-          <w:rStyle w:val="Hyperlink"/>
-        </w:rPr>
-        <w:t>https://www.ices.space/</w:t>
-      </w:r>
-    </w:hyperlink>
+    <w:proofErr w:type="spellStart"/>
     <w:r>
-      <w:t>, remove brackets]</w:t>
+      <w:t>Melotti</w:t>
     </w:r>
+    <w:proofErr w:type="spellEnd"/>
+    <w:r>
+      <w:t xml:space="preserve">, </w:t>
+    </w:r>
+    <w:proofErr w:type="spellStart"/>
+    <w:r>
+      <w:t>Staats</w:t>
+    </w:r>
+    <w:proofErr w:type="spellEnd"/>
   </w:p>
 </w:ftr>
 </file>
@@ -8449,7 +8642,7 @@
         <w:footnoteRef/>
       </w:r>
       <w:r>
-        <w:t xml:space="preserve"> Insert Job Title, Department Name, and Address/Mail Stop for first author.</w:t>
+        <w:t xml:space="preserve"> Full Stack Developer, Ho Chi Minh City, Vietnam.</w:t>
       </w:r>
     </w:p>
   </w:footnote>
@@ -8465,8 +8658,13 @@
         <w:footnoteRef/>
       </w:r>
       <w:r>
-        <w:t xml:space="preserve"> Insert Job Title, Department Name, and Address/Mail Stop for second author.</w:t>
-      </w:r>
+        <w:t xml:space="preserve"> </w:t>
+      </w:r>
+      <w:proofErr w:type="gramStart"/>
+      <w:r>
+        <w:t>Lead Developer, Milan, Italy.</w:t>
+      </w:r>
+      <w:proofErr w:type="gramEnd"/>
     </w:p>
   </w:footnote>
   <w:footnote w:id="3">
@@ -8481,7 +8679,7 @@
         <w:footnoteRef/>
       </w:r>
       <w:r>
-        <w:t xml:space="preserve"> Insert Job Title, Department Name, and Address/Mail Stop for third author.</w:t>
+        <w:t xml:space="preserve"> Project Lead, Phoenix, AZ, USA.</w:t>
       </w:r>
     </w:p>
   </w:footnote>
@@ -13703,7 +13901,7 @@
   <a:extraClrSchemeLst/>
   <a:extLst>
     <a:ext uri="{05A4C25C-085E-4340-85A3-A5531E510DB2}">
-      <thm15:themeFamily xmlns:thm15="http://schemas.microsoft.com/office/thememl/2012/main" xmlns="" name="Office Theme" id="{62F939B6-93AF-4DB8-9C6B-D6C7DFDC589F}" vid="{4A3C46E8-61CC-4603-A589-7422A47A8E4A}"/>
+      <thm15:themeFamily xmlns="" xmlns:thm15="http://schemas.microsoft.com/office/thememl/2012/main" name="Office Theme" id="{62F939B6-93AF-4DB8-9C6B-D6C7DFDC589F}" vid="{4A3C46E8-61CC-4603-A589-7422A47A8E4A}"/>
     </a:ext>
   </a:extLst>
 </a:theme>
@@ -13714,7 +13912,7 @@
 </file>
 
 <file path=customXml/itemProps1.xml><?xml version="1.0" encoding="utf-8"?>
-<ds:datastoreItem xmlns:ds="http://schemas.openxmlformats.org/officeDocument/2006/customXml" ds:itemID="{D7012383-B140-A047-B4E5-31B947612B70}">
+<ds:datastoreItem xmlns:ds="http://schemas.openxmlformats.org/officeDocument/2006/customXml" ds:itemID="{DB30AC27-6A4A-E344-AD4E-029A391F7439}">
   <ds:schemaRefs>
     <ds:schemaRef ds:uri="http://schemas.openxmlformats.org/officeDocument/2006/bibliography"/>
   </ds:schemaRefs>

</xml_diff>

<commit_message>
updates from ICES and Ray Wheeler
</commit_message>
<xml_diff>
--- a/CO2 Paper.docx
+++ b/CO2 Paper.docx
@@ -26,81 +26,120 @@
       <w:r>
         <w:t xml:space="preserve"> and </w:t>
       </w:r>
-      <w:proofErr w:type="spellStart"/>
-      <w:r>
-        <w:t>Ezio</w:t>
-      </w:r>
-      <w:proofErr w:type="spellEnd"/>
+      <w:r>
+        <w:t>Ezio Melotti</w:t>
+      </w:r>
+      <w:r>
+        <w:rPr>
+          <w:rStyle w:val="FootnoteReference"/>
+        </w:rPr>
+        <w:footnoteReference w:id="2"/>
+      </w:r>
+      <w:r>
+        <w:t xml:space="preserve"> and Kai Staats</w:t>
+      </w:r>
+      <w:r>
+        <w:rPr>
+          <w:rStyle w:val="FootnoteReference"/>
+        </w:rPr>
+        <w:footnoteReference w:id="3"/>
+      </w:r>
+    </w:p>
+    <w:p>
+      <w:pPr>
+        <w:pStyle w:val="AuthorAffiliations"/>
+      </w:pPr>
+      <w:r>
+        <w:t xml:space="preserve">Over the </w:t>
+      </w:r>
+      <w:r>
+        <w:t>S</w:t>
+      </w:r>
+      <w:r>
+        <w:t>un, LLC</w:t>
+      </w:r>
+      <w:r>
+        <w:t xml:space="preserve">, </w:t>
+      </w:r>
+      <w:r>
+        <w:t>Phoenix, AZ 85003</w:t>
+      </w:r>
+    </w:p>
+    <w:p>
+      <w:pPr>
+        <w:pStyle w:val="Abstract"/>
+      </w:pPr>
+      <w:r>
+        <w:t xml:space="preserve">Plants are highly complex systems </w:t>
+      </w:r>
+      <w:r>
+        <w:t xml:space="preserve">that demand precise environmental management for optimum growth and production and express </w:t>
+      </w:r>
+      <w:r>
+        <w:t xml:space="preserve">species-specific </w:t>
+      </w:r>
+      <w:r>
+        <w:t xml:space="preserve">responses to the over-supply or deprivation of particular </w:t>
+      </w:r>
+      <w:r>
+        <w:t xml:space="preserve">growth-driven </w:t>
+      </w:r>
+      <w:r>
+        <w:t>resources. Elevated atmospheric carbon dioxide (eCO</w:t>
+      </w:r>
+      <w:r>
+        <w:rPr>
+          <w:vertAlign w:val="subscript"/>
+        </w:rPr>
+        <w:t>2</w:t>
+      </w:r>
+      <w:r>
+        <w:t xml:space="preserve">) has been linked to </w:t>
+      </w:r>
+      <w:r>
+        <w:t xml:space="preserve">plant </w:t>
+      </w:r>
+      <w:r>
+        <w:t>responses in</w:t>
+      </w:r>
+      <w:r>
+        <w:t>cluding</w:t>
+      </w:r>
+      <w:r>
+        <w:t xml:space="preserve"> the amount of atmospheric </w:t>
+      </w:r>
+      <w:r>
+        <w:t>carbon dioxide</w:t>
+      </w:r>
       <w:r>
         <w:t xml:space="preserve"> </w:t>
       </w:r>
-      <w:proofErr w:type="spellStart"/>
-      <w:r>
-        <w:t>Melotti</w:t>
-      </w:r>
-      <w:proofErr w:type="spellEnd"/>
-      <w:r>
-        <w:rPr>
-          <w:rStyle w:val="FootnoteReference"/>
-        </w:rPr>
-        <w:footnoteReference w:id="2"/>
-      </w:r>
-      <w:r>
-        <w:t xml:space="preserve"> and Kai </w:t>
-      </w:r>
-      <w:proofErr w:type="spellStart"/>
-      <w:r>
-        <w:t>Staats</w:t>
-      </w:r>
-      <w:proofErr w:type="spellEnd"/>
-      <w:r>
-        <w:rPr>
-          <w:rStyle w:val="FootnoteReference"/>
-        </w:rPr>
-        <w:footnoteReference w:id="3"/>
-      </w:r>
-    </w:p>
-    <w:p>
-      <w:pPr>
-        <w:pStyle w:val="AuthorAffiliations"/>
-      </w:pPr>
-      <w:r>
-        <w:t xml:space="preserve">Over the </w:t>
-      </w:r>
-      <w:r>
-        <w:t>S</w:t>
-      </w:r>
-      <w:r>
-        <w:t>un, LLC</w:t>
+      <w:r>
+        <w:t>(</w:t>
+      </w:r>
+      <w:r>
+        <w:t>CO</w:t>
+      </w:r>
+      <w:r>
+        <w:rPr>
+          <w:vertAlign w:val="subscript"/>
+        </w:rPr>
+        <w:t>2</w:t>
+      </w:r>
+      <w:r>
+        <w:t xml:space="preserve">) </w:t>
+      </w:r>
+      <w:r>
+        <w:t>sequestered</w:t>
       </w:r>
       <w:r>
         <w:t xml:space="preserve">, </w:t>
       </w:r>
       <w:r>
-        <w:t>Phoenix, AZ 85003</w:t>
-      </w:r>
-    </w:p>
-    <w:p>
-      <w:pPr>
-        <w:pStyle w:val="Abstract"/>
-      </w:pPr>
-      <w:r>
-        <w:t xml:space="preserve">Plants are highly complex systems </w:t>
-      </w:r>
-      <w:r>
-        <w:t xml:space="preserve">that demand precise environmental management for optimum growth and production and express </w:t>
-      </w:r>
-      <w:r>
-        <w:t xml:space="preserve">species-specific </w:t>
-      </w:r>
-      <w:r>
-        <w:t xml:space="preserve">responses to the over-supply or deprivation of particular </w:t>
-      </w:r>
-      <w:r>
-        <w:t xml:space="preserve">growth-driven </w:t>
-      </w:r>
-      <w:r>
-        <w:t>resources. Elevated atmospheric carbon dioxide (eCO</w:t>
+        <w:t>nitrogen</w:t>
+      </w:r>
+      <w:r>
+        <w:t xml:space="preserve"> (N</w:t>
       </w:r>
       <w:r>
         <w:rPr>
@@ -109,156 +148,94 @@
         <w:t>2</w:t>
       </w:r>
       <w:r>
-        <w:t xml:space="preserve">) has been linked to </w:t>
-      </w:r>
-      <w:r>
-        <w:t xml:space="preserve">plant </w:t>
-      </w:r>
-      <w:r>
-        <w:t>responses in</w:t>
-      </w:r>
-      <w:r>
-        <w:t>cluding</w:t>
-      </w:r>
-      <w:r>
-        <w:t xml:space="preserve"> the amount of atmospheric </w:t>
-      </w:r>
-      <w:r>
-        <w:t>carbon dioxide</w:t>
+        <w:t>)</w:t>
+      </w:r>
+      <w:r>
+        <w:t xml:space="preserve"> absorbed from the soil, </w:t>
+      </w:r>
+      <w:r>
+        <w:t>water</w:t>
+      </w:r>
+      <w:r>
+        <w:t xml:space="preserve"> vapor produced, </w:t>
+      </w:r>
+      <w:r>
+        <w:t xml:space="preserve">amount and nutrient composition of </w:t>
+      </w:r>
+      <w:r>
+        <w:t xml:space="preserve">edible biomass yield, and more. In closed-loop ecosystems such as a Mars habitat, the cascading and compounding impacts of these responses on the </w:t>
+      </w:r>
+      <w:r>
+        <w:t>interrelated</w:t>
+      </w:r>
+      <w:r>
+        <w:t xml:space="preserve"> biological and mechanical systems can be s</w:t>
+      </w:r>
+      <w:r>
+        <w:t>ignificant. This study leveraged</w:t>
+      </w:r>
+      <w:r>
+        <w:t xml:space="preserve"> decades of experimental data and modelling of plant responses to eCO</w:t>
+      </w:r>
+      <w:r>
+        <w:rPr>
+          <w:vertAlign w:val="subscript"/>
+        </w:rPr>
+        <w:t>2</w:t>
+      </w:r>
+      <w:r>
+        <w:t xml:space="preserve"> (motivated primarily by climate change research) to explore its impact on food production and life support systems in a Mars habitat. A species-specific model of responses to ambient CO</w:t>
+      </w:r>
+      <w:r>
+        <w:rPr>
+          <w:vertAlign w:val="subscript"/>
+        </w:rPr>
+        <w:t>2</w:t>
+      </w:r>
+      <w:r>
+        <w:t xml:space="preserve"> on plant CO</w:t>
+      </w:r>
+      <w:r>
+        <w:rPr>
+          <w:vertAlign w:val="subscript"/>
+        </w:rPr>
+        <w:t>2</w:t>
       </w:r>
       <w:r>
         <w:t xml:space="preserve"> </w:t>
       </w:r>
       <w:r>
-        <w:t>(</w:t>
-      </w:r>
-      <w:r>
-        <w:t>CO</w:t>
-      </w:r>
-      <w:r>
-        <w:rPr>
-          <w:vertAlign w:val="subscript"/>
-        </w:rPr>
-        <w:t>2</w:t>
-      </w:r>
-      <w:r>
-        <w:t xml:space="preserve">) </w:t>
-      </w:r>
-      <w:r>
-        <w:t>sequestered</w:t>
-      </w:r>
-      <w:r>
-        <w:t xml:space="preserve">, </w:t>
-      </w:r>
-      <w:r>
-        <w:t>nitrogen</w:t>
-      </w:r>
-      <w:r>
-        <w:t xml:space="preserve"> (N</w:t>
-      </w:r>
-      <w:r>
-        <w:rPr>
-          <w:vertAlign w:val="subscript"/>
-        </w:rPr>
-        <w:t>2</w:t>
-      </w:r>
-      <w:r>
-        <w:t>)</w:t>
-      </w:r>
-      <w:r>
-        <w:t xml:space="preserve"> absorbed from the soil, </w:t>
-      </w:r>
-      <w:r>
-        <w:t>water</w:t>
-      </w:r>
-      <w:r>
-        <w:t xml:space="preserve"> vapor produced, </w:t>
-      </w:r>
-      <w:r>
-        <w:t xml:space="preserve">amount and nutrient composition of </w:t>
-      </w:r>
-      <w:r>
-        <w:t xml:space="preserve">edible biomass yield, and more. In closed-loop ecosystems such as a Mars habitat, the cascading and compounding impacts of these responses on the </w:t>
-      </w:r>
-      <w:r>
-        <w:t>interrelated</w:t>
-      </w:r>
-      <w:r>
-        <w:t xml:space="preserve"> biological and mechanical systems can be s</w:t>
-      </w:r>
-      <w:r>
-        <w:t>ignificant. This study leveraged</w:t>
-      </w:r>
-      <w:r>
-        <w:t xml:space="preserve"> decades of experimental data and modelling of plant responses to eCO</w:t>
-      </w:r>
-      <w:r>
-        <w:rPr>
-          <w:vertAlign w:val="subscript"/>
-        </w:rPr>
-        <w:t>2</w:t>
-      </w:r>
-      <w:r>
-        <w:t xml:space="preserve"> (motivated primarily by climate change research) to explore its impact on food production and life support systems in a Mars habitat. A species-specific model of responses to ambient CO</w:t>
-      </w:r>
-      <w:r>
-        <w:rPr>
-          <w:vertAlign w:val="subscript"/>
-        </w:rPr>
-        <w:t>2</w:t>
-      </w:r>
-      <w:r>
-        <w:t xml:space="preserve"> on plant CO</w:t>
-      </w:r>
-      <w:r>
-        <w:rPr>
-          <w:vertAlign w:val="subscript"/>
-        </w:rPr>
-        <w:t>2</w:t>
+        <w:t>consumption</w:t>
+      </w:r>
+      <w:r>
+        <w:t xml:space="preserve">, transpiration and biomass production </w:t>
+      </w:r>
+      <w:r>
+        <w:t>was</w:t>
+      </w:r>
+      <w:r>
+        <w:t xml:space="preserve"> integrated into SIMOC, an agent-based model</w:t>
+      </w:r>
+      <w:r>
+        <w:t xml:space="preserve"> (ABM)</w:t>
       </w:r>
       <w:r>
         <w:t xml:space="preserve"> </w:t>
       </w:r>
       <w:r>
-        <w:t>consumption</w:t>
-      </w:r>
-      <w:r>
-        <w:t xml:space="preserve">, transpiration and biomass production </w:t>
-      </w:r>
-      <w:r>
-        <w:t>was</w:t>
-      </w:r>
-      <w:r>
-        <w:t xml:space="preserve"> integrated into SIMOC, an agent-based model</w:t>
-      </w:r>
-      <w:r>
-        <w:t xml:space="preserve"> (ABM)</w:t>
+        <w:t xml:space="preserve">used </w:t>
+      </w:r>
+      <w:r>
+        <w:t xml:space="preserve">for high-fidelity </w:t>
+      </w:r>
+      <w:r>
+        <w:t>Environmental Control and Life Support System (ECLSS)</w:t>
       </w:r>
       <w:r>
         <w:t xml:space="preserve"> </w:t>
       </w:r>
       <w:r>
-        <w:t xml:space="preserve">used </w:t>
-      </w:r>
-      <w:r>
-        <w:t xml:space="preserve">for high-fidelity </w:t>
-      </w:r>
-      <w:r>
-        <w:t>Environmental Control and Life Support System (ECLSS)</w:t>
-      </w:r>
-      <w:r>
-        <w:t xml:space="preserve"> </w:t>
-      </w:r>
-      <w:r>
-        <w:t xml:space="preserve">and </w:t>
-      </w:r>
-      <w:proofErr w:type="spellStart"/>
-      <w:r>
-        <w:t>bioregenerative</w:t>
-      </w:r>
-      <w:proofErr w:type="spellEnd"/>
-      <w:r>
-        <w:t xml:space="preserve"> life support (BLSS) </w:t>
+        <w:t xml:space="preserve">and bioregenerative life support (BLSS) </w:t>
       </w:r>
       <w:r>
         <w:t xml:space="preserve">simulations. Several scenarios </w:t>
@@ -402,20 +379,14 @@
       <w:r>
         <w:tab/>
       </w:r>
-      <w:proofErr w:type="spellStart"/>
-      <w:r>
-        <w:t>bioregenerative</w:t>
-      </w:r>
-      <w:proofErr w:type="spellEnd"/>
-      <w:r>
-        <w:t xml:space="preserve"> life support system(s)</w:t>
+      <w:r>
+        <w:t>bioregenerative life support system(s)</w:t>
       </w:r>
     </w:p>
     <w:p>
       <w:pPr>
         <w:pStyle w:val="Nomenclature"/>
       </w:pPr>
-      <w:proofErr w:type="gramStart"/>
       <w:r>
         <w:rPr>
           <w:i/>
@@ -429,7 +400,6 @@
         </w:rPr>
         <w:t>2</w:t>
       </w:r>
-      <w:proofErr w:type="gramEnd"/>
       <w:r>
         <w:rPr>
           <w:vertAlign w:val="subscript"/>
@@ -452,7 +422,13 @@
         <w:t>2</w:t>
       </w:r>
       <w:r>
-        <w:t xml:space="preserve"> (i.e. &gt;350 ppm)</w:t>
+        <w:t xml:space="preserve"> (i.e.</w:t>
+      </w:r>
+      <w:r>
+        <w:t>,</w:t>
+      </w:r>
+      <w:r>
+        <w:t xml:space="preserve"> &gt;350 ppm)</w:t>
       </w:r>
     </w:p>
     <w:p>
@@ -594,14 +570,12 @@
       <w:pPr>
         <w:pStyle w:val="Nomenclature"/>
       </w:pPr>
-      <w:proofErr w:type="gramStart"/>
       <w:r>
         <w:rPr>
           <w:i/>
         </w:rPr>
         <w:t>ppm</w:t>
       </w:r>
-      <w:proofErr w:type="gramEnd"/>
       <w:r>
         <w:tab/>
         <w:t>=</w:t>
@@ -657,8 +631,6 @@
       <w:pPr>
         <w:pStyle w:val="Nomenclature"/>
       </w:pPr>
-      <w:proofErr w:type="spellStart"/>
-      <w:proofErr w:type="gramStart"/>
       <w:r>
         <w:rPr>
           <w:i/>
@@ -672,8 +644,6 @@
         </w:rPr>
         <w:t>s</w:t>
       </w:r>
-      <w:proofErr w:type="spellEnd"/>
-      <w:proofErr w:type="gramEnd"/>
       <w:r>
         <w:tab/>
         <w:t>=</w:t>
@@ -689,7 +659,6 @@
       <w:pPr>
         <w:pStyle w:val="Nomenclature"/>
       </w:pPr>
-      <w:proofErr w:type="gramStart"/>
       <w:r>
         <w:rPr>
           <w:i/>
@@ -703,7 +672,6 @@
         </w:rPr>
         <w:t>c</w:t>
       </w:r>
-      <w:proofErr w:type="gramEnd"/>
       <w:r>
         <w:tab/>
         <w:t>=</w:t>
@@ -719,7 +687,6 @@
       <w:pPr>
         <w:pStyle w:val="Nomenclature"/>
       </w:pPr>
-      <w:proofErr w:type="spellStart"/>
       <w:r>
         <w:rPr>
           <w:i/>
@@ -733,7 +700,6 @@
         </w:rPr>
         <w:t>i</w:t>
       </w:r>
-      <w:proofErr w:type="spellEnd"/>
       <w:r>
         <w:tab/>
         <w:t>=</w:t>
@@ -766,7 +732,6 @@
       <w:pPr>
         <w:pStyle w:val="Nomenclature"/>
       </w:pPr>
-      <w:proofErr w:type="spellStart"/>
       <w:r>
         <w:rPr>
           <w:i/>
@@ -780,7 +745,6 @@
         </w:rPr>
         <w:t>d</w:t>
       </w:r>
-      <w:proofErr w:type="spellEnd"/>
       <w:r>
         <w:tab/>
         <w:t>=</w:t>
@@ -794,8 +758,6 @@
       <w:pPr>
         <w:pStyle w:val="Nomenclature"/>
       </w:pPr>
-      <w:proofErr w:type="spellStart"/>
-      <w:proofErr w:type="gramStart"/>
       <w:r>
         <w:rPr>
           <w:i/>
@@ -809,8 +771,6 @@
         </w:rPr>
         <w:t>c,TE</w:t>
       </w:r>
-      <w:proofErr w:type="spellEnd"/>
-      <w:proofErr w:type="gramEnd"/>
       <w:r>
         <w:tab/>
         <w:t>=</w:t>
@@ -862,15 +822,7 @@
         <w:t>HE</w:t>
       </w:r>
       <w:r>
-        <w:t xml:space="preserve"> vision of humanity living among the stars increases in focus and resolution every day. Projects like Sierra Space and Blue Origin’s Orbital Reef, NASA’s Artemis Program, and </w:t>
-      </w:r>
-      <w:proofErr w:type="spellStart"/>
-      <w:r>
-        <w:t>SpaceX’s</w:t>
-      </w:r>
-      <w:proofErr w:type="spellEnd"/>
-      <w:r>
-        <w:t xml:space="preserve"> Starship propose off-world communities at greater distance, scale and duration than have yet been implemented. </w:t>
+        <w:t xml:space="preserve"> vision of humanity living among the stars increases in focus and resolution every day. Projects like Sierra Space and Blue Origin’s Orbital Reef, NASA’s Artemis Program, and SpaceX’s Starship propose off-world communities at greater distance, scale and duration than have yet been implemented. </w:t>
       </w:r>
     </w:p>
     <w:p>
@@ -910,18 +862,12 @@
       <w:r>
         <w:t xml:space="preserve"> </w:t>
       </w:r>
-      <w:proofErr w:type="spellStart"/>
       <w:r>
         <w:t>B</w:t>
       </w:r>
       <w:r>
-        <w:t>ioregenerative</w:t>
-      </w:r>
-      <w:proofErr w:type="spellEnd"/>
-      <w:r>
-        <w:t xml:space="preserve"> life support systems (BLSS), or artificial ecosystems which purify water, revitalize the atmosphere and generate human food simultaneously</w:t>
-      </w:r>
-      <w:proofErr w:type="gramStart"/>
+        <w:t>ioregenerative life support systems (BLSS), or artificial ecosystems which purify water, revitalize the atmosphere and generate human food simultaneously</w:t>
+      </w:r>
       <w:r>
         <w:t>,</w:t>
       </w:r>
@@ -929,169 +875,144 @@
         <w:rPr>
           <w:vertAlign w:val="superscript"/>
         </w:rPr>
+        <w:t>2-3</w:t>
+      </w:r>
+      <w:r>
+        <w:t xml:space="preserve"> are a promising alternative or compliement to ECLSS</w:t>
+      </w:r>
+      <w:r>
+        <w:t>.</w:t>
+      </w:r>
+      <w:r>
+        <w:t xml:space="preserve"> Live experiments into BLSS have been underway for decades, both private (Biosphere 2, MDRS) and public (NASA’s CELSS and ESA’s MELiSSA</w:t>
+      </w:r>
+      <w:r>
+        <w:t>)</w:t>
+      </w:r>
+      <w:r>
+        <w:t>.</w:t>
+      </w:r>
+      <w:r>
+        <w:rPr>
+          <w:vertAlign w:val="superscript"/>
+        </w:rPr>
+        <w:t>3-6</w:t>
+      </w:r>
+      <w:r>
+        <w:t xml:space="preserve"> These experiments typically include </w:t>
+      </w:r>
+      <w:r>
+        <w:t>hybrid life support systems with</w:t>
+      </w:r>
+      <w:r>
+        <w:t xml:space="preserve"> mechanical and biological </w:t>
+      </w:r>
+      <w:r>
+        <w:t>components</w:t>
+      </w:r>
+      <w:r>
+        <w:t>, sometimes includ</w:t>
+      </w:r>
+      <w:r>
+        <w:t>e</w:t>
+      </w:r>
+      <w:r>
+        <w:t xml:space="preserve"> humans, and test the regenerative capacity of various growing methods and plant species - from traditional food cultivars like wheat and lettuce, to specialized organisms like </w:t>
+      </w:r>
+      <w:r>
+        <w:t xml:space="preserve">mealworms, </w:t>
+      </w:r>
+      <w:r>
+        <w:t>bacteria</w:t>
+      </w:r>
+      <w:r>
+        <w:t>,</w:t>
+      </w:r>
+      <w:r>
+        <w:t xml:space="preserve"> and algae.</w:t>
+      </w:r>
+    </w:p>
+    <w:p>
+      <w:pPr>
+        <w:pStyle w:val="Text"/>
+      </w:pPr>
+      <w:r>
+        <w:t>Elevated carbon dioxide concentration (eCO</w:t>
+      </w:r>
+      <w:r>
+        <w:rPr>
+          <w:vertAlign w:val="subscript"/>
+        </w:rPr>
         <w:t>2</w:t>
       </w:r>
-      <w:proofErr w:type="gramEnd"/>
+      <w:r>
+        <w:t>) response is one of many selection criteria for plant species in BLSS.</w:t>
+      </w:r>
       <w:r>
         <w:rPr>
           <w:vertAlign w:val="superscript"/>
         </w:rPr>
-        <w:t>-3</w:t>
-      </w:r>
-      <w:r>
-        <w:t xml:space="preserve"> are a promising alternative or </w:t>
-      </w:r>
-      <w:proofErr w:type="spellStart"/>
-      <w:r>
-        <w:t>compliement</w:t>
-      </w:r>
-      <w:proofErr w:type="spellEnd"/>
-      <w:r>
-        <w:t xml:space="preserve"> to ECLSS</w:t>
-      </w:r>
-      <w:r>
-        <w:t>.</w:t>
-      </w:r>
-      <w:r>
-        <w:t xml:space="preserve"> Live experiments into BLSS have been underway for decades, both private (Biosphere 2, MDRS) and public (NASA’s CELSS and ESA’s </w:t>
-      </w:r>
-      <w:proofErr w:type="spellStart"/>
-      <w:r>
-        <w:t>MELiSSA</w:t>
-      </w:r>
-      <w:proofErr w:type="spellEnd"/>
-      <w:r>
-        <w:t>)</w:t>
-      </w:r>
-      <w:proofErr w:type="gramStart"/>
-      <w:r>
-        <w:t>.</w:t>
+        <w:t>2</w:t>
+      </w:r>
+      <w:r>
+        <w:t xml:space="preserve"> At first glance, operating at eCO</w:t>
+      </w:r>
+      <w:r>
+        <w:rPr>
+          <w:vertAlign w:val="subscript"/>
+        </w:rPr>
+        <w:t>2</w:t>
+      </w:r>
+      <w:r>
+        <w:t xml:space="preserve"> would appear to greatly benefit BLSS by increasing the rate of CO</w:t>
+      </w:r>
+      <w:r>
+        <w:rPr>
+          <w:vertAlign w:val="subscript"/>
+        </w:rPr>
+        <w:t>2</w:t>
+      </w:r>
+      <w:r>
+        <w:t xml:space="preserve"> sequestration and biomass accumulation. Coincidentally, research into plant response to eCO</w:t>
+      </w:r>
+      <w:r>
+        <w:rPr>
+          <w:vertAlign w:val="subscript"/>
+        </w:rPr>
+        <w:t>2</w:t>
+      </w:r>
+      <w:r>
+        <w:t xml:space="preserve"> has been underway for decades in order to understand and forecast the effects of climate change. Hundreds of live experiments - most notably Free-Air CO</w:t>
+      </w:r>
+      <w:r>
+        <w:rPr>
+          <w:vertAlign w:val="subscript"/>
+        </w:rPr>
+        <w:t>2</w:t>
+      </w:r>
+      <w:r>
+        <w:t xml:space="preserve"> Enrichment (FACE) studies, which attempt to mimic realistic field conditions - generally find that eCO</w:t>
+      </w:r>
+      <w:r>
+        <w:rPr>
+          <w:vertAlign w:val="subscript"/>
+        </w:rPr>
+        <w:t>2</w:t>
+      </w:r>
+      <w:r>
+        <w:t xml:space="preserve"> results in an increase in photosynthesis and growth and reduced stomatal conductance and transp</w:t>
+      </w:r>
+      <w:r>
+        <w:t>iration.</w:t>
       </w:r>
       <w:r>
         <w:rPr>
           <w:vertAlign w:val="superscript"/>
         </w:rPr>
-        <w:t>3</w:t>
-      </w:r>
-      <w:proofErr w:type="gramEnd"/>
-      <w:r>
-        <w:rPr>
-          <w:vertAlign w:val="superscript"/>
-        </w:rPr>
-        <w:t>-6</w:t>
-      </w:r>
-      <w:r>
-        <w:t xml:space="preserve"> These experiments typically include </w:t>
-      </w:r>
-      <w:r>
-        <w:t>hybrid life support systems with</w:t>
-      </w:r>
-      <w:r>
-        <w:t xml:space="preserve"> mechanical and biological </w:t>
-      </w:r>
-      <w:r>
-        <w:t>components</w:t>
-      </w:r>
-      <w:r>
-        <w:t>, sometimes includ</w:t>
-      </w:r>
-      <w:r>
-        <w:t>e</w:t>
-      </w:r>
-      <w:r>
-        <w:t xml:space="preserve"> humans, and test the regenerative capacity of various growing methods and plant species - from traditional food cultivars like wheat and lettuce, to specialized organisms like </w:t>
-      </w:r>
-      <w:r>
-        <w:t xml:space="preserve">mealworms, </w:t>
-      </w:r>
-      <w:r>
-        <w:t>bacteria</w:t>
-      </w:r>
-      <w:r>
-        <w:t>,</w:t>
-      </w:r>
-      <w:r>
-        <w:t xml:space="preserve"> and algae.</w:t>
-      </w:r>
-    </w:p>
-    <w:p>
-      <w:pPr>
-        <w:pStyle w:val="Text"/>
-      </w:pPr>
-      <w:r>
-        <w:t>Elevated carbon dioxide concentration (eCO</w:t>
-      </w:r>
-      <w:r>
-        <w:rPr>
-          <w:vertAlign w:val="subscript"/>
-        </w:rPr>
-        <w:t>2</w:t>
-      </w:r>
-      <w:r>
-        <w:t>) response is one of many selection criteria for plant species in BLSS.</w:t>
-      </w:r>
-      <w:r>
-        <w:rPr>
-          <w:vertAlign w:val="superscript"/>
-        </w:rPr>
-        <w:t>2</w:t>
-      </w:r>
-      <w:r>
-        <w:t xml:space="preserve"> At first glance, operating at eCO</w:t>
-      </w:r>
-      <w:r>
-        <w:rPr>
-          <w:vertAlign w:val="subscript"/>
-        </w:rPr>
-        <w:t>2</w:t>
-      </w:r>
-      <w:r>
-        <w:t xml:space="preserve"> would appear to greatly benefit BLSS by increasing the rate of CO</w:t>
-      </w:r>
-      <w:r>
-        <w:rPr>
-          <w:vertAlign w:val="subscript"/>
-        </w:rPr>
-        <w:t>2</w:t>
-      </w:r>
-      <w:r>
-        <w:t xml:space="preserve"> sequestration and biomass accumulation. Coincidentally, research into plant response to eCO</w:t>
-      </w:r>
-      <w:r>
-        <w:rPr>
-          <w:vertAlign w:val="subscript"/>
-        </w:rPr>
-        <w:t>2</w:t>
-      </w:r>
-      <w:r>
-        <w:t xml:space="preserve"> has been underway for decades in order to understand and forecast the effects of climate change. Hundreds of live experiments - most notably Free-Air CO</w:t>
-      </w:r>
-      <w:r>
-        <w:rPr>
-          <w:vertAlign w:val="subscript"/>
-        </w:rPr>
-        <w:t>2</w:t>
-      </w:r>
-      <w:r>
-        <w:t xml:space="preserve"> Enrichment (FACE) studies, which attempt to mimic realistic field conditions - generally find that eCO</w:t>
-      </w:r>
-      <w:r>
-        <w:rPr>
-          <w:vertAlign w:val="subscript"/>
-        </w:rPr>
-        <w:t>2</w:t>
-      </w:r>
-      <w:r>
-        <w:t xml:space="preserve"> results in an increase in photosynthesis and growth and reduced stomatal conductance and transp</w:t>
-      </w:r>
-      <w:r>
-        <w:t>iration.</w:t>
-      </w:r>
-      <w:r>
-        <w:rPr>
-          <w:vertAlign w:val="superscript"/>
-        </w:rPr>
         <w:t>7-8</w:t>
+      </w:r>
+      <w:r>
+        <w:t xml:space="preserve"> </w:t>
       </w:r>
     </w:p>
     <w:p>
@@ -1217,15 +1138,7 @@
         <w:t>W</w:t>
       </w:r>
       <w:r>
-        <w:t xml:space="preserve">h). Agent models define ‘input’ and ‘output’ currency exchanges, each of which specifies a rate per unit time and a link to the agent to/from which the currency is exchanged. Exchanges can also include optional parameters such as a deprivation period after which the agent dies, a daily or lifetime growth function, or a </w:t>
-      </w:r>
-      <w:proofErr w:type="gramStart"/>
-      <w:r>
-        <w:t>threshold which</w:t>
-      </w:r>
-      <w:proofErr w:type="gramEnd"/>
-      <w:r>
-        <w:t xml:space="preserve"> activates the agent based on environmental conditions. Simulations are configured by specifying amounts of agents and their associated response parameters. The simulation then proceeds by discrete time steps (1 hour by default); at each time step, agents are called one-by-one to execute their responses and currency exchanges. Agent specifications are taken from NASA’s </w:t>
+        <w:t xml:space="preserve">h). Agent models define ‘input’ and ‘output’ currency exchanges, each of which specifies a rate per unit time and a link to the agent to/from which the currency is exchanged. Exchanges can also include optional parameters such as a deprivation period after which the agent dies, a daily or lifetime growth function, or a threshold which activates the agent based on environmental conditions. Simulations are configured by specifying amounts of agents and their associated response parameters. The simulation then proceeds by discrete time steps (1 hour by default); at each time step, agents are called one-by-one to execute their responses and currency exchanges. Agent specifications are taken from NASA’s </w:t>
       </w:r>
       <w:r>
         <w:t>Life Support Baseline Values and Assumptions Document (BVAD)</w:t>
@@ -1290,10 +1203,46 @@
         <w:t xml:space="preserve"> biomass.</w:t>
       </w:r>
       <w:r>
-        <w:t xml:space="preserve"> (The current version of SIMOC employs potable water for both humans and plants; future version will differentiate potable from make-up water.)</w:t>
-      </w:r>
-      <w:r>
-        <w:t xml:space="preserve"> Each plant model specifies average hourly values for each exchange, as well as a ‘lifetime’ parameter. At the start of each simulation, currency exchange values are mapped over the plant’s lifetime using the specified growth function so that the lifetime average value remains the same, but daily/hourly values reflect the expected life cycle of the plant. Biomass accumulation uses a normal curve (i.e. plants grow quickly in the middle of their life cycle and more slowly at the beginning and end), and all other exchanges use a sigmoid curve (i.e. mature plants’ metabolic processes consume and produce more resources). In addition, all exchanges are distributed across the day/night cycle. Hourly values for the plant’s entire lifetime</w:t>
+        <w:t xml:space="preserve"> (The current version of SIMOC employs potable water for both humans and plants</w:t>
+      </w:r>
+      <w:r>
+        <w:t>, while in reality water used for plants requires less process and fewer additives than that for human consumption</w:t>
+      </w:r>
+      <w:r>
+        <w:t xml:space="preserve">; future version will differentiate potable </w:t>
+      </w:r>
+      <w:r>
+        <w:t>and</w:t>
+      </w:r>
+      <w:r>
+        <w:t xml:space="preserve"> </w:t>
+      </w:r>
+      <w:r>
+        <w:t>clean</w:t>
+      </w:r>
+      <w:r>
+        <w:t xml:space="preserve"> water.)</w:t>
+      </w:r>
+      <w:r>
+        <w:t xml:space="preserve"> Each plant model specifies average hourly values for each exchange, as well as a ‘lifetime’ parameter. At the start of each simulation, currency exchange values are mapped over the plant’s lifetime using the specified growth function so that the lifetime average value remains the same, but daily/hourly values reflect the expected life cycle of the plant. Biomass accumulation </w:t>
+      </w:r>
+      <w:r>
+        <w:t xml:space="preserve">assumes fixed plant spacing and </w:t>
+      </w:r>
+      <w:r>
+        <w:t>uses a normal curve (i.e.</w:t>
+      </w:r>
+      <w:r>
+        <w:t>,</w:t>
+      </w:r>
+      <w:r>
+        <w:t xml:space="preserve"> plants grow quickly in the middle of their life cycle and more slowly at the beginning and end), and all other exchanges use a sigmoid curve (i.e.</w:t>
+      </w:r>
+      <w:r>
+        <w:t>,</w:t>
+      </w:r>
+      <w:r>
+        <w:t xml:space="preserve"> mature plants’ metabolic processes consume and produce more resources). In addition, all exchanges are distributed across the day/night cycle. Hourly values for the plant’s entire lifetime</w:t>
       </w:r>
       <w:r>
         <w:t>, illustrated in Figure 1,</w:t>
@@ -1308,7 +1257,17 @@
         <w:t>2</w:t>
       </w:r>
       <w:r>
-        <w:t>, fertilizer, light or potable water, growth is paused, and if it persists past the deprivation period (e.g. 72 hours for CO</w:t>
+        <w:t>, fertilizer, light or potable water, growth is paused, and if it persists past the deprivation period (e.g.</w:t>
+      </w:r>
+      <w:r>
+        <w:t>,</w:t>
+      </w:r>
+      <w:r>
+        <w:t xml:space="preserve"> 72 hours for </w:t>
+      </w:r>
+      <w:r>
+        <w:lastRenderedPageBreak/>
+        <w:t>CO</w:t>
       </w:r>
       <w:r>
         <w:rPr>
@@ -1320,19 +1279,7 @@
         <w:t xml:space="preserve">), the agent dies. </w:t>
       </w:r>
       <w:r>
-        <w:t xml:space="preserve">At the </w:t>
-      </w:r>
-      <w:r>
-        <w:lastRenderedPageBreak/>
-        <w:t xml:space="preserve">end of the life cycle, the internally accumulated biomass is harvested and converted to edible food and inedible biomass at a specified ratio, and the plant is either </w:t>
-      </w:r>
-      <w:proofErr w:type="spellStart"/>
-      <w:r>
-        <w:t>resown</w:t>
-      </w:r>
-      <w:proofErr w:type="spellEnd"/>
-      <w:r>
-        <w:t xml:space="preserve"> or removed from the simulation. </w:t>
+        <w:t xml:space="preserve">At the end of the life cycle, the internally accumulated biomass is harvested and converted to edible food and inedible biomass at a specified ratio, and the plant is either resown or removed from the simulation. </w:t>
       </w:r>
     </w:p>
     <w:p>
@@ -1353,9 +1300,9 @@
         <mc:AlternateContent>
           <mc:Choice Requires="wps">
             <w:drawing>
-              <wp:inline distT="0" distB="0" distL="0" distR="0" wp14:anchorId="65FECD60" wp14:editId="244DAA7F">
-                <wp:extent cx="3997325" cy="2700020"/>
-                <wp:effectExtent l="0" t="0" r="0" b="0"/>
+              <wp:inline distT="0" distB="0" distL="0" distR="0" wp14:anchorId="65FECD60" wp14:editId="19B818B5">
+                <wp:extent cx="3997325" cy="2762365"/>
+                <wp:effectExtent l="0" t="0" r="0" b="6350"/>
                 <wp:docPr id="4" name="Text Box 4"/>
                 <wp:cNvGraphicFramePr>
                   <a:graphicFrameLocks xmlns:a="http://schemas.openxmlformats.org/drawingml/2006/main"/>
@@ -1369,7 +1316,7 @@
                       <wps:spPr bwMode="auto">
                         <a:xfrm>
                           <a:off x="0" y="0"/>
-                          <a:ext cx="3997325" cy="2700020"/>
+                          <a:ext cx="3997325" cy="2762365"/>
                         </a:xfrm>
                         <a:prstGeom prst="rect">
                           <a:avLst/>
@@ -1456,46 +1403,26 @@
                             <w:pPr>
                               <w:pStyle w:val="Caption"/>
                             </w:pPr>
-                            <w:proofErr w:type="gramStart"/>
                             <w:r>
                               <w:t xml:space="preserve">Figure </w:t>
                             </w:r>
-                            <w:proofErr w:type="gramEnd"/>
+                            <w:fldSimple w:instr=" SEQ Figure \* ARABIC ">
+                              <w:r>
+                                <w:rPr>
+                                  <w:noProof/>
+                                </w:rPr>
+                                <w:t>1</w:t>
+                              </w:r>
+                            </w:fldSimple>
                             <w:r>
-                              <w:fldChar w:fldCharType="begin"/>
-                            </w:r>
-                            <w:r>
-                              <w:instrText xml:space="preserve"> SEQ Figure \* ARABIC </w:instrText>
-                            </w:r>
-                            <w:r>
-                              <w:fldChar w:fldCharType="separate"/>
-                            </w:r>
-                            <w:r>
-                              <w:rPr>
-                                <w:noProof/>
-                              </w:rPr>
-                              <w:t>1</w:t>
-                            </w:r>
-                            <w:r>
-                              <w:rPr>
-                                <w:noProof/>
-                              </w:rPr>
-                              <w:fldChar w:fldCharType="end"/>
-                            </w:r>
-                            <w:proofErr w:type="gramStart"/>
-                            <w:r>
-                              <w:t>.</w:t>
-                            </w:r>
-                            <w:proofErr w:type="gramEnd"/>
-                            <w:r>
-                              <w:t xml:space="preserve">  SIMOC Wheat Expected Step Values. </w:t>
+                              <w:t xml:space="preserve">.  SIMOC Wheat Expected Step Values. </w:t>
                             </w:r>
                             <w:r>
                               <w:rPr>
                                 <w:b w:val="0"/>
                                 <w:i/>
                               </w:rPr>
-                              <w:t>Excluding kWh (light) and harvest currencies.</w:t>
+                              <w:t>Excluding kWh (light) and harvest currencies. Fertilizer values follow similar daily/lifetime growth curves, but values are too small to be visible in this chart.</w:t>
                             </w:r>
                           </w:p>
                         </w:txbxContent>
@@ -1515,7 +1442,7 @@
                 <v:stroke joinstyle="miter"/>
                 <v:path gradientshapeok="t" o:connecttype="rect"/>
               </v:shapetype>
-              <v:shape id="Text Box 4" o:spid="_x0000_s1026" type="#_x0000_t202" style="width:314.75pt;height:212.6pt;visibility:visible;mso-wrap-style:square;mso-left-percent:-10001;mso-top-percent:-10001;mso-position-horizontal:absolute;mso-position-horizontal-relative:char;mso-position-vertical:absolute;mso-position-vertical-relative:line;mso-left-percent:-10001;mso-top-percent:-10001;v-text-anchor:top" o:gfxdata="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" stroked="f">
+              <v:shape id="Text Box 4" o:spid="_x0000_s1026" type="#_x0000_t202" style="width:314.75pt;height:217.5pt;visibility:visible;mso-wrap-style:square;mso-left-percent:-10001;mso-top-percent:-10001;mso-position-horizontal:absolute;mso-position-horizontal-relative:char;mso-position-vertical:absolute;mso-position-vertical-relative:line;mso-left-percent:-10001;mso-top-percent:-10001;v-text-anchor:top" o:gfxdata="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" stroked="f">
                 <v:textbox inset="0,0,0,0">
                   <w:txbxContent>
                     <w:p>
@@ -1579,46 +1506,26 @@
                       <w:pPr>
                         <w:pStyle w:val="Caption"/>
                       </w:pPr>
-                      <w:proofErr w:type="gramStart"/>
                       <w:r>
                         <w:t xml:space="preserve">Figure </w:t>
                       </w:r>
-                      <w:proofErr w:type="gramEnd"/>
+                      <w:fldSimple w:instr=" SEQ Figure \* ARABIC ">
+                        <w:r>
+                          <w:rPr>
+                            <w:noProof/>
+                          </w:rPr>
+                          <w:t>1</w:t>
+                        </w:r>
+                      </w:fldSimple>
                       <w:r>
-                        <w:fldChar w:fldCharType="begin"/>
-                      </w:r>
-                      <w:r>
-                        <w:instrText xml:space="preserve"> SEQ Figure \* ARABIC </w:instrText>
-                      </w:r>
-                      <w:r>
-                        <w:fldChar w:fldCharType="separate"/>
-                      </w:r>
-                      <w:r>
-                        <w:rPr>
-                          <w:noProof/>
-                        </w:rPr>
-                        <w:t>1</w:t>
-                      </w:r>
-                      <w:r>
-                        <w:rPr>
-                          <w:noProof/>
-                        </w:rPr>
-                        <w:fldChar w:fldCharType="end"/>
-                      </w:r>
-                      <w:proofErr w:type="gramStart"/>
-                      <w:r>
-                        <w:t>.</w:t>
-                      </w:r>
-                      <w:proofErr w:type="gramEnd"/>
-                      <w:r>
-                        <w:t xml:space="preserve">  SIMOC Wheat Expected Step Values. </w:t>
+                        <w:t xml:space="preserve">.  SIMOC Wheat Expected Step Values. </w:t>
                       </w:r>
                       <w:r>
                         <w:rPr>
                           <w:b w:val="0"/>
                           <w:i/>
                         </w:rPr>
-                        <w:t>Excluding kWh (light) and harvest currencies.</w:t>
+                        <w:t>Excluding kWh (light) and harvest currencies. Fertilizer values follow similar daily/lifetime growth curves, but values are too small to be visible in this chart.</w:t>
                       </w:r>
                     </w:p>
                   </w:txbxContent>
@@ -1817,6 +1724,7 @@
           <w:ilvl w:val="0"/>
           <w:numId w:val="42"/>
         </w:numPr>
+        <w:ind w:left="864" w:hanging="504"/>
       </w:pPr>
       <w:r>
         <w:t xml:space="preserve">Transpiration efficiency (TE): the rate at which water is </w:t>
@@ -1831,7 +1739,13 @@
         <w:t xml:space="preserve"> during photosynthesis</w:t>
       </w:r>
       <w:r>
-        <w:t>. eCO</w:t>
+        <w:t xml:space="preserve">. </w:t>
+      </w:r>
+      <w:r>
+        <w:t xml:space="preserve">This is referred to elsewhere as Water Use Efficiency and is typically measured terms of biomass per unit of water, or on a gas exchange basis as water transpired per unit of </w:t>
+      </w:r>
+      <w:r>
+        <w:t>CO</w:t>
       </w:r>
       <w:r>
         <w:rPr>
@@ -1840,7 +1754,31 @@
         <w:t>2</w:t>
       </w:r>
       <w:r>
+        <w:t xml:space="preserve"> fixed.</w:t>
+      </w:r>
+      <w:r>
+        <w:rPr>
+          <w:vertAlign w:val="superscript"/>
+        </w:rPr>
+        <w:t>15</w:t>
+      </w:r>
+      <w:r>
+        <w:t xml:space="preserve"> </w:t>
+      </w:r>
+      <w:r>
+        <w:t>eCO</w:t>
+      </w:r>
+      <w:r>
+        <w:rPr>
+          <w:vertAlign w:val="subscript"/>
+        </w:rPr>
+        <w:t>2</w:t>
+      </w:r>
+      <w:r>
         <w:t xml:space="preserve"> increases TE, resulting in less water being used for the same rate of photosynthesis.</w:t>
+      </w:r>
+      <w:r>
+        <w:t xml:space="preserve"> </w:t>
       </w:r>
     </w:p>
     <w:p>
@@ -1921,6 +1859,7 @@
         <w:pStyle w:val="Text"/>
       </w:pPr>
       <w:r>
+        <w:lastRenderedPageBreak/>
         <w:t xml:space="preserve">APSIM simulates the food output of different crops over time in response to varying environmental conditions. </w:t>
       </w:r>
       <w:r>
@@ -1933,11 +1872,7 @@
         <w:t xml:space="preserve"> daily biomass accumulation</w:t>
       </w:r>
       <w:r>
-        <w:t xml:space="preserve">, which is determined by current </w:t>
-      </w:r>
-      <w:r>
-        <w:lastRenderedPageBreak/>
-        <w:t>leaf area, stage of growth, temperature and light, and can be limited by stress factors related to soil water or nitrogen, or increased by a CO</w:t>
+        <w:t>, which is determined by current leaf area, stage of growth, temperature and light, and can be limited by stress factors related to soil water or nitrogen, or increased by a CO</w:t>
       </w:r>
       <w:r>
         <w:rPr>
@@ -2136,11 +2071,7 @@
         <w:t>2</w:t>
       </w:r>
       <w:r>
-        <w:t xml:space="preserve"> compensation point (</w:t>
-      </w:r>
-      <w:proofErr w:type="spellStart"/>
-      <w:r>
-        <w:t>C</w:t>
+        <w:t xml:space="preserve"> compensation point (C</w:t>
       </w:r>
       <w:r>
         <w:rPr>
@@ -2148,12 +2079,35 @@
         </w:rPr>
         <w:t>i</w:t>
       </w:r>
-      <w:proofErr w:type="spellEnd"/>
       <w:r>
         <w:t>, Equation 3</w:t>
       </w:r>
       <w:r>
-        <w:t>), which is determined by daily mean temperature (T):</w:t>
+        <w:t>)</w:t>
+      </w:r>
+      <w:r>
+        <w:t>. The CO</w:t>
+      </w:r>
+      <w:r>
+        <w:rPr>
+          <w:vertAlign w:val="subscript"/>
+        </w:rPr>
+        <w:t>2</w:t>
+      </w:r>
+      <w:r>
+        <w:t xml:space="preserve"> compensation point accounts for the impact of temperature on RUE, and is calculated using</w:t>
+      </w:r>
+      <w:r>
+        <w:t xml:space="preserve"> daily mean temperature (T)</w:t>
+      </w:r>
+      <w:r>
+        <w:t>.</w:t>
+      </w:r>
+      <w:r>
+        <w:rPr>
+          <w:vertAlign w:val="superscript"/>
+        </w:rPr>
+        <w:t>16</w:t>
       </w:r>
     </w:p>
     <w:p>
@@ -2487,11 +2441,7 @@
         <w:pStyle w:val="Text"/>
       </w:pPr>
       <w:r>
-        <w:t>TE is accounted for by water demand (</w:t>
-      </w:r>
-      <w:proofErr w:type="spellStart"/>
-      <w:r>
-        <w:t>W</w:t>
+        <w:t>TE is accounted for by water demand (W</w:t>
       </w:r>
       <w:r>
         <w:rPr>
@@ -2499,7 +2449,6 @@
         </w:rPr>
         <w:t>d</w:t>
       </w:r>
-      <w:proofErr w:type="spellEnd"/>
       <w:r>
         <w:t>, Equation 4)</w:t>
       </w:r>
@@ -2534,24 +2483,28 @@
         <w:rPr>
           <w:vertAlign w:val="subscript"/>
         </w:rPr>
-        <w:t>c</w:t>
-      </w:r>
-      <w:proofErr w:type="gramStart"/>
+        <w:t>c,</w:t>
+      </w:r>
       <w:r>
         <w:rPr>
           <w:vertAlign w:val="subscript"/>
         </w:rPr>
-        <w:t>,</w:t>
+        <w:t>TE</w:t>
+      </w:r>
+      <w:r>
+        <w:t>), linearly interpolated between 1 and 1.37 at 350 and 700ppm respectively.</w:t>
+      </w:r>
+      <w:r>
+        <w:t xml:space="preserve"> Other factors, especially relative humidity and temperature, affect TE via the VPD calculation, but are not considered in this study as our focus is on CO</w:t>
       </w:r>
       <w:r>
         <w:rPr>
           <w:vertAlign w:val="subscript"/>
         </w:rPr>
-        <w:t>TE</w:t>
-      </w:r>
-      <w:proofErr w:type="gramEnd"/>
-      <w:r>
-        <w:t>), linearly interpolated between 1 and 1.37 at 350 and 700ppm respectively.</w:t>
+        <w:t>2</w:t>
+      </w:r>
+      <w:r>
+        <w:t xml:space="preserve">. </w:t>
       </w:r>
     </w:p>
     <w:p>
@@ -2751,6 +2704,9 @@
       <w:r>
         <w:t>SLA affects the leaf area index, and is part of the calculation of intercepted radiation. CNC is incorporated into the stress factor, which is the lesser of the optimal temperature and nitrogen factors. These two fields are not incorporated into SIMOC, as leaf area and nitrogen are not part of the current SIMOC plant growth model.</w:t>
       </w:r>
+      <w:r>
+        <w:t xml:space="preserve"> </w:t>
+      </w:r>
     </w:p>
     <w:p>
       <w:pPr>
@@ -2863,6 +2819,8 @@
       <w:pPr>
         <w:pStyle w:val="Text"/>
       </w:pPr>
+      <w:bookmarkStart w:id="0" w:name="_GoBack"/>
+      <w:bookmarkEnd w:id="0"/>
     </w:p>
     <w:p>
       <w:pPr>
@@ -3084,6 +3042,7 @@
               <w:ind w:firstLine="0"/>
             </w:pPr>
             <w:r>
+              <w:lastRenderedPageBreak/>
               <w:t>  Potable water</w:t>
             </w:r>
           </w:p>
@@ -3120,7 +3079,6 @@
               <w:ind w:firstLine="0"/>
             </w:pPr>
             <w:r>
-              <w:lastRenderedPageBreak/>
               <w:t>  O</w:t>
             </w:r>
             <w:r>
@@ -3217,6 +3175,7 @@
               <w:jc w:val="right"/>
             </w:pPr>
             <w:r>
+              <w:lastRenderedPageBreak/>
               <w:t>.01125</w:t>
             </w:r>
           </w:p>
@@ -3254,7 +3213,6 @@
               <w:jc w:val="right"/>
             </w:pPr>
             <w:r>
-              <w:lastRenderedPageBreak/>
               <w:t>.001852</w:t>
             </w:r>
           </w:p>
@@ -3391,6 +3349,7 @@
               <w:rPr>
                 <w:rFonts w:ascii="Menlo Regular" w:hAnsi="Menlo Regular" w:cs="Menlo Regular"/>
               </w:rPr>
+              <w:lastRenderedPageBreak/>
               <w:t>✕</w:t>
             </w:r>
             <w:r>
@@ -3452,7 +3411,6 @@
               <w:rPr>
                 <w:rFonts w:ascii="Menlo Regular" w:hAnsi="Menlo Regular" w:cs="Menlo Regular"/>
               </w:rPr>
-              <w:lastRenderedPageBreak/>
               <w:t>✕</w:t>
             </w:r>
             <w:r>
@@ -3577,6 +3535,7 @@
               <w:jc w:val="right"/>
             </w:pPr>
             <w:r>
+              <w:lastRenderedPageBreak/>
               <w:t>.00821</w:t>
             </w:r>
           </w:p>
@@ -3614,7 +3573,6 @@
               <w:jc w:val="right"/>
             </w:pPr>
             <w:r>
-              <w:lastRenderedPageBreak/>
               <w:t>.00230</w:t>
             </w:r>
           </w:p>
@@ -3872,15 +3830,7 @@
         <w:t>2</w:t>
       </w:r>
       <w:r>
-        <w:t xml:space="preserve"> back into the controlled </w:t>
-      </w:r>
-      <w:proofErr w:type="gramStart"/>
-      <w:r>
-        <w:t>environment  when</w:t>
-      </w:r>
-      <w:proofErr w:type="gramEnd"/>
-      <w:r>
-        <w:t xml:space="preserve"> concentration falls below the target threshold. In the scenarios below, this threshold is set to the target PPM, and the CO</w:t>
+        <w:t xml:space="preserve"> back into the controlled environment  when concentration falls below the target threshold. In the scenarios below, this threshold is set to the target PPM, and the CO</w:t>
       </w:r>
       <w:r>
         <w:rPr>
@@ -3889,7 +3839,13 @@
         <w:t>2</w:t>
       </w:r>
       <w:r>
-        <w:t xml:space="preserve"> removal agents are set to the target PPM plus some buffer, e.g. 100 (‘ppm buffer’).</w:t>
+        <w:t xml:space="preserve"> removal agents are set to the target PPM plus some buffer, e.g.</w:t>
+      </w:r>
+      <w:r>
+        <w:t>,</w:t>
+      </w:r>
+      <w:r>
+        <w:t xml:space="preserve"> 100 (‘ppm buffer’).</w:t>
       </w:r>
     </w:p>
     <w:p>
@@ -3981,11 +3937,9 @@
       <w:r>
         <w:t xml:space="preserve"> storage tank. To mimic under SIMOC’s hourly time step, </w:t>
       </w:r>
-      <w:proofErr w:type="gramStart"/>
       <w:r>
         <w:t>A</w:t>
       </w:r>
-      <w:proofErr w:type="gramEnd"/>
       <w:r>
         <w:t xml:space="preserve"> ‘priority’ system was implemented where, if the atmosphere was depleted by plants called earlier in the </w:t>
       </w:r>
@@ -4121,15 +4075,7 @@
         <w:t>ure of 25°C is assumed.</w:t>
       </w:r>
       <w:r>
-        <w:t xml:space="preserve"> Table 2 shows the initial </w:t>
-      </w:r>
-      <w:proofErr w:type="spellStart"/>
-      <w:r>
-        <w:t>parametrization</w:t>
-      </w:r>
-      <w:proofErr w:type="spellEnd"/>
-      <w:r>
-        <w:t xml:space="preserve"> of all scenarios.</w:t>
+        <w:t xml:space="preserve"> Table 2 shows the initial parametrization of all scenarios.</w:t>
       </w:r>
     </w:p>
     <w:p>
@@ -4137,6 +4083,7 @@
         <w:pStyle w:val="Text"/>
       </w:pPr>
       <w:r>
+        <w:lastRenderedPageBreak/>
         <w:t>The human model in SIMOC specifies CO</w:t>
       </w:r>
       <w:r>
@@ -4179,7 +4126,24 @@
         <w:t>2</w:t>
       </w:r>
       <w:r>
-        <w:t xml:space="preserve"> total. The NASA BVAD specifies a baseline metabolic requirement of 12.99 MJ (3,104 kcal) per </w:t>
+        <w:t xml:space="preserve"> total</w:t>
+      </w:r>
+      <w:r>
+        <w:t xml:space="preserve"> of mature plants</w:t>
+      </w:r>
+      <w:r>
+        <w:t xml:space="preserve">. </w:t>
+      </w:r>
+      <w:r>
+        <w:t xml:space="preserve">Common practice is to grow seedlings in a dense arrangement for the first 12-14 days and then increase spacing, but this feature is not currently included in SIMOC, so the mature area requirements are used for the full lifetime. </w:t>
+      </w:r>
+    </w:p>
+    <w:p>
+      <w:pPr>
+        <w:pStyle w:val="Text"/>
+      </w:pPr>
+      <w:r>
+        <w:t xml:space="preserve">The NASA BVAD specifies a baseline metabolic requirement of 12.99 MJ (3,104 kcal) per </w:t>
       </w:r>
       <w:r>
         <w:t>crewmember</w:t>
@@ -4204,6 +4168,27 @@
       </w:r>
       <w:r>
         <w:t xml:space="preserve"> total.</w:t>
+      </w:r>
+      <w:r>
+        <w:t xml:space="preserve"> This value, calculated for a 95</w:t>
+      </w:r>
+      <w:r>
+        <w:rPr>
+          <w:vertAlign w:val="superscript"/>
+        </w:rPr>
+        <w:t>th</w:t>
+      </w:r>
+      <w:r>
+        <w:t xml:space="preserve"> percentile (84 kg) crewmember, is at the high end of the likely range; other studies, such as the Chinese Lunar Palace, have crew members weighing less than 45 kg who use consume less food and O</w:t>
+      </w:r>
+      <w:r>
+        <w:rPr>
+          <w:vertAlign w:val="subscript"/>
+        </w:rPr>
+        <w:t>2</w:t>
+      </w:r>
+      <w:r>
+        <w:t>. Nevertheless, this study uses NASA’s baseline values.</w:t>
       </w:r>
     </w:p>
     <w:p>
@@ -4223,7 +4208,6 @@
         <w:rPr>
           <w:b/>
         </w:rPr>
-        <w:lastRenderedPageBreak/>
         <w:t>Table 2. Scenarios Detail.</w:t>
       </w:r>
     </w:p>
@@ -5592,6 +5576,7 @@
         <w:rPr>
           <w:noProof/>
         </w:rPr>
+        <w:lastRenderedPageBreak/>
         <mc:AlternateContent>
           <mc:Choice Requires="wps">
             <w:drawing>
@@ -5726,10 +5711,6 @@
           </mc:Choice>
           <mc:Fallback>
             <w:pict>
-              <v:shapetype id="_x0000_t202" coordsize="21600,21600" o:spt="202" path="m0,0l0,21600,21600,21600,21600,0xe">
-                <v:stroke joinstyle="miter"/>
-                <v:path gradientshapeok="t" o:connecttype="rect"/>
-              </v:shapetype>
               <v:shape id="Text Box 6" o:spid="_x0000_s1027" type="#_x0000_t202" style="width:342pt;height:174.95pt;visibility:visible;mso-wrap-style:square;mso-left-percent:-10001;mso-top-percent:-10001;mso-position-horizontal:absolute;mso-position-horizontal-relative:char;mso-position-vertical:absolute;mso-position-vertical-relative:line;mso-left-percent:-10001;mso-top-percent:-10001;v-text-anchor:top" o:gfxdata="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" filled="f" stroked="f">
                 <v:textbox>
                   <w:txbxContent>
@@ -5757,7 +5738,7 @@
                                     <pic:cNvPicPr/>
                                   </pic:nvPicPr>
                                   <pic:blipFill>
-                                    <a:blip r:embed="rId11">
+                                    <a:blip r:embed="rId10">
                                       <a:extLst>
                                         <a:ext uri="{28A0092B-C50C-407E-A947-70E740481C1C}">
                                           <a14:useLocalDpi xmlns:a14="http://schemas.microsoft.com/office/drawing/2010/main" val="0"/>
@@ -6785,7 +6766,13 @@
         <w:t>, illustrated in Figure 3,</w:t>
       </w:r>
       <w:r>
-        <w:t xml:space="preserve"> fluctuated between the minimum and maximum target values based on the combined life cycle effects of the plants. Early in the simulation when biomass accumulation is low (before hour ~800),</w:t>
+        <w:t xml:space="preserve"> fluctuated between the minimum and maximum target values based on the combined life cycle effects of the plants. Early in the simulation when biomass accumulation is low (befor</w:t>
+      </w:r>
+      <w:r>
+        <w:t xml:space="preserve">e hour </w:t>
+      </w:r>
+      <w:r>
+        <w:t>800),</w:t>
       </w:r>
       <w:r>
         <w:t xml:space="preserve"> the</w:t>
@@ -6843,6 +6830,7 @@
         <w:rPr>
           <w:noProof/>
         </w:rPr>
+        <w:lastRenderedPageBreak/>
         <mc:AlternateContent>
           <mc:Choice Requires="wps">
             <w:drawing>
@@ -6914,7 +6902,7 @@
                                           <pic:cNvPicPr/>
                                         </pic:nvPicPr>
                                         <pic:blipFill>
-                                          <a:blip r:embed="rId12">
+                                          <a:blip r:embed="rId11">
                                             <a:extLst>
                                               <a:ext uri="{28A0092B-C50C-407E-A947-70E740481C1C}">
                                                 <a14:useLocalDpi xmlns:a14="http://schemas.microsoft.com/office/drawing/2010/main" val="0"/>
@@ -6949,11 +6937,7 @@
                               </w:rPr>
                             </w:pPr>
                             <w:r>
-                              <w:t xml:space="preserve">Figure 3. </w:t>
-                            </w:r>
-                            <w:proofErr w:type="gramStart"/>
-                            <w:r>
-                              <w:t>Habitat CO</w:t>
+                              <w:t>Figure 3. Habitat CO</w:t>
                             </w:r>
                             <w:r>
                               <w:rPr>
@@ -6964,7 +6948,6 @@
                             <w:r>
                               <w:t xml:space="preserve"> Concentration.</w:t>
                             </w:r>
-                            <w:proofErr w:type="gramEnd"/>
                           </w:p>
                         </w:txbxContent>
                       </wps:txbx>
@@ -6990,6 +6973,9 @@
                         <w:jc w:val="left"/>
                       </w:pPr>
                       <w:r>
+                        <w:rPr>
+                          <w:noProof/>
+                        </w:rPr>
                         <w:drawing>
                           <wp:inline distT="0" distB="0" distL="0" distR="0" wp14:anchorId="35A3035B" wp14:editId="4A72AB24">
                             <wp:extent cx="4830250" cy="2741584"/>
@@ -7006,7 +6992,7 @@
                                     <pic:cNvPicPr/>
                                   </pic:nvPicPr>
                                   <pic:blipFill>
-                                    <a:blip r:embed="rId13">
+                                    <a:blip r:embed="rId11">
                                       <a:extLst>
                                         <a:ext uri="{28A0092B-C50C-407E-A947-70E740481C1C}">
                                           <a14:useLocalDpi xmlns:a14="http://schemas.microsoft.com/office/drawing/2010/main" val="0"/>
@@ -7041,11 +7027,7 @@
                         </w:rPr>
                       </w:pPr>
                       <w:r>
-                        <w:t xml:space="preserve">Figure 3. </w:t>
-                      </w:r>
-                      <w:proofErr w:type="gramStart"/>
-                      <w:r>
-                        <w:t>Habitat CO</w:t>
+                        <w:t>Figure 3. Habitat CO</w:t>
                       </w:r>
                       <w:r>
                         <w:rPr>
@@ -7056,7 +7038,6 @@
                       <w:r>
                         <w:t xml:space="preserve"> Concentration.</w:t>
                       </w:r>
-                      <w:proofErr w:type="gramEnd"/>
                     </w:p>
                   </w:txbxContent>
                 </v:textbox>
@@ -7088,11 +7069,7 @@
         <w:t>2</w:t>
       </w:r>
       <w:r>
-        <w:t xml:space="preserve"> makeup capacity in the offset scenario is insufficient to maintain the target concentration; however, later on when life cycles are staggered, the combined effect is smaller, and the target concentration can be maintained. Secondly, after ~2800 hours, the ‘offset’ scenario experiences more fluctuation than the ‘full’ scenario. </w:t>
-      </w:r>
-      <w:r>
-        <w:lastRenderedPageBreak/>
-        <w:t>Further experimentation suggests that these fluctuations can be reduced by increasing the greenhouse size, effectively creating a larger buffer.</w:t>
+        <w:t xml:space="preserve"> makeup capacity in the offset scenario is insufficient to maintain the target concentration; however, later on when life cycles are staggered, the combined effect is smaller, and the target concentration can be maintained. Secondly, after ~2800 hours, the ‘offset’ scenario experiences more fluctuation than the ‘full’ scenario. Further experimentation suggests that these fluctuations can be reduced by increasing the greenhouse size, effectively creating a larger buffer.</w:t>
       </w:r>
     </w:p>
     <w:p>
@@ -7174,8 +7151,6 @@
       <w:r>
         <w:t xml:space="preserve"> Electricity use for the second half of the simulation for all scenarios is shown in Figure 4.</w:t>
       </w:r>
-      <w:bookmarkStart w:id="0" w:name="_GoBack"/>
-      <w:bookmarkEnd w:id="0"/>
     </w:p>
     <w:p>
       <w:pPr>
@@ -7265,7 +7240,7 @@
                                           <pic:cNvPicPr/>
                                         </pic:nvPicPr>
                                         <pic:blipFill>
-                                          <a:blip r:embed="rId14">
+                                          <a:blip r:embed="rId12">
                                             <a:extLst>
                                               <a:ext uri="{28A0092B-C50C-407E-A947-70E740481C1C}">
                                                 <a14:useLocalDpi xmlns:a14="http://schemas.microsoft.com/office/drawing/2010/main" val="0"/>
@@ -7303,27 +7278,11 @@
                               <w:rPr>
                                 <w:b/>
                               </w:rPr>
-                              <w:t xml:space="preserve">Figure 4. </w:t>
+                              <w:t xml:space="preserve">Figure 4. Average Hourly Electricity Use. </w:t>
                             </w:r>
-                            <w:proofErr w:type="gramStart"/>
-                            <w:r>
-                              <w:rPr>
-                                <w:b/>
-                              </w:rPr>
-                              <w:t>Average Hourly Electricity Use.</w:t>
-                            </w:r>
-                            <w:proofErr w:type="gramEnd"/>
-                            <w:r>
-                              <w:rPr>
-                                <w:b/>
-                              </w:rPr>
-                              <w:t xml:space="preserve"> </w:t>
-                            </w:r>
-                            <w:proofErr w:type="gramStart"/>
                             <w:r>
                               <w:t>Selected ECLSS components, after hour 2,500.</w:t>
                             </w:r>
-                            <w:proofErr w:type="gramEnd"/>
                           </w:p>
                         </w:txbxContent>
                       </wps:txbx>
@@ -7368,7 +7327,7 @@
                                     <pic:cNvPicPr/>
                                   </pic:nvPicPr>
                                   <pic:blipFill>
-                                    <a:blip r:embed="rId15">
+                                    <a:blip r:embed="rId12">
                                       <a:extLst>
                                         <a:ext uri="{28A0092B-C50C-407E-A947-70E740481C1C}">
                                           <a14:useLocalDpi xmlns:a14="http://schemas.microsoft.com/office/drawing/2010/main" val="0"/>
@@ -7406,27 +7365,11 @@
                         <w:rPr>
                           <w:b/>
                         </w:rPr>
-                        <w:t xml:space="preserve">Figure 4. </w:t>
+                        <w:t xml:space="preserve">Figure 4. Average Hourly Electricity Use. </w:t>
                       </w:r>
-                      <w:proofErr w:type="gramStart"/>
-                      <w:r>
-                        <w:rPr>
-                          <w:b/>
-                        </w:rPr>
-                        <w:t>Average Hourly Electricity Use.</w:t>
-                      </w:r>
-                      <w:proofErr w:type="gramEnd"/>
-                      <w:r>
-                        <w:rPr>
-                          <w:b/>
-                        </w:rPr>
-                        <w:t xml:space="preserve"> </w:t>
-                      </w:r>
-                      <w:proofErr w:type="gramStart"/>
                       <w:r>
                         <w:t>Selected ECLSS components, after hour 2,500.</w:t>
                       </w:r>
-                      <w:proofErr w:type="gramEnd"/>
                     </w:p>
                   </w:txbxContent>
                 </v:textbox>
@@ -7446,6 +7389,7 @@
         </w:numPr>
       </w:pPr>
       <w:r>
+        <w:lastRenderedPageBreak/>
         <w:t>Discussion</w:t>
       </w:r>
     </w:p>
@@ -7526,7 +7470,13 @@
         </w:numPr>
       </w:pPr>
       <w:r>
-        <w:t>Separating growing areas with independent lighting systems (and a shared atmosphere) which operate on opposing daylight cycles</w:t>
+        <w:t>Separating growing areas with independent lighting systems (and a shared atmosphere)</w:t>
+      </w:r>
+      <w:r>
+        <w:t>,</w:t>
+      </w:r>
+      <w:r>
+        <w:t xml:space="preserve"> which operate on opposing daylight cycles</w:t>
       </w:r>
     </w:p>
     <w:p>
@@ -7693,7 +7643,6 @@
         </w:numPr>
       </w:pPr>
       <w:r>
-        <w:lastRenderedPageBreak/>
         <w:t>Future Work</w:t>
       </w:r>
     </w:p>
@@ -7736,7 +7685,13 @@
         </w:numPr>
       </w:pPr>
       <w:r>
-        <w:t>Conducting simulations at a smaller time step, e.g. 10-minute or 1-minute, instead of 1-hour.</w:t>
+        <w:t>Conducting simulations at a smaller time step, e.g.</w:t>
+      </w:r>
+      <w:r>
+        <w:t>,</w:t>
+      </w:r>
+      <w:r>
+        <w:t xml:space="preserve"> 10-minute or 1-minute, instead of 1-hour.</w:t>
       </w:r>
     </w:p>
     <w:p>
@@ -7753,6 +7708,39 @@
     </w:p>
     <w:p>
       <w:pPr>
+        <w:pStyle w:val="Text"/>
+        <w:ind w:firstLine="0"/>
+      </w:pPr>
+    </w:p>
+    <w:p>
+      <w:pPr>
+        <w:pStyle w:val="Text"/>
+        <w:ind w:firstLine="0"/>
+      </w:pPr>
+      <w:r>
+        <w:t>The effects of eCO</w:t>
+      </w:r>
+      <w:r>
+        <w:rPr>
+          <w:vertAlign w:val="subscript"/>
+        </w:rPr>
+        <w:t>2</w:t>
+      </w:r>
+      <w:r>
+        <w:t xml:space="preserve"> considered here are limited to 700 ppm, as the majority of published research is limited to this level. There is </w:t>
+      </w:r>
+      <w:r>
+        <w:t xml:space="preserve">some </w:t>
+      </w:r>
+      <w:r>
+        <w:t xml:space="preserve">evidence however (from personal correspondence) that </w:t>
+      </w:r>
+      <w:r>
+        <w:t>elevating to 1000 or 1500 ppm provides further benefit to C3 crops. Future studies could survey the literature on these higher levels, as well as its affects on human health, and consider scenarios with higher concentrations.</w:t>
+      </w:r>
+    </w:p>
+    <w:p>
+      <w:pPr>
         <w:pStyle w:val="Heading1"/>
         <w:numPr>
           <w:ilvl w:val="0"/>
@@ -7807,15 +7795,7 @@
         <w:t>2</w:t>
       </w:r>
       <w:r>
-        <w:t xml:space="preserve"> are limited by the </w:t>
-      </w:r>
-      <w:proofErr w:type="spellStart"/>
-      <w:r>
-        <w:t>responsivenss</w:t>
-      </w:r>
-      <w:proofErr w:type="spellEnd"/>
-      <w:r>
-        <w:t xml:space="preserve"> and efficiency of the mechanical ECLSS system in maintaining the target CO</w:t>
+        <w:t xml:space="preserve"> are limited by the responsivenss and efficiency of the mechanical ECLSS system in maintaining the target CO</w:t>
       </w:r>
       <w:r>
         <w:rPr>
@@ -7853,6 +7833,7 @@
         <w:pStyle w:val="Heading1"/>
       </w:pPr>
       <w:r>
+        <w:lastRenderedPageBreak/>
         <w:t>References</w:t>
       </w:r>
     </w:p>
@@ -7860,7 +7841,6 @@
       <w:pPr>
         <w:pStyle w:val="References"/>
       </w:pPr>
-      <w:proofErr w:type="gramStart"/>
       <w:r>
         <w:rPr>
           <w:vertAlign w:val="superscript"/>
@@ -7868,11 +7848,7 @@
         <w:t>1</w:t>
       </w:r>
       <w:r>
-        <w:t>Carrasquillo, Robyn.</w:t>
-      </w:r>
-      <w:proofErr w:type="gramEnd"/>
-      <w:r>
-        <w:t xml:space="preserve"> “ISS ECLSS Technology Evolution for Exploration.” </w:t>
+        <w:t xml:space="preserve">Carrasquillo, Robyn. “ISS ECLSS Technology Evolution for Exploration.” </w:t>
       </w:r>
       <w:r>
         <w:rPr>
@@ -7898,17 +7874,8 @@
         <w:t>2</w:t>
       </w:r>
       <w:r>
-        <w:t>Mitchell, C A. “</w:t>
-      </w:r>
-      <w:proofErr w:type="spellStart"/>
-      <w:r>
-        <w:t>Bioregenerative</w:t>
-      </w:r>
-      <w:proofErr w:type="spellEnd"/>
-      <w:r>
-        <w:t xml:space="preserve"> Life-Support Systems.” </w:t>
-      </w:r>
-      <w:proofErr w:type="gramStart"/>
+        <w:t xml:space="preserve">Mitchell, C A. “Bioregenerative Life-Support Systems.” </w:t>
+      </w:r>
       <w:r>
         <w:rPr>
           <w:i/>
@@ -7916,18 +7883,13 @@
         <w:t>The American Journal of Clinical Nutrition</w:t>
       </w:r>
       <w:r>
-        <w:t>.</w:t>
-      </w:r>
-      <w:proofErr w:type="gramEnd"/>
-      <w:r>
-        <w:t xml:space="preserve"> Oxford University Press (OUP), November 1, 1994. </w:t>
+        <w:t xml:space="preserve">. Oxford University Press (OUP), November 1, 1994. </w:t>
       </w:r>
     </w:p>
     <w:p>
       <w:pPr>
         <w:pStyle w:val="References"/>
       </w:pPr>
-      <w:proofErr w:type="gramStart"/>
       <w:r>
         <w:rPr>
           <w:vertAlign w:val="superscript"/>
@@ -7935,21 +7897,8 @@
         <w:t>3</w:t>
       </w:r>
       <w:r>
-        <w:t xml:space="preserve">MacElroy, R.D., and J. </w:t>
-      </w:r>
-      <w:proofErr w:type="spellStart"/>
-      <w:r>
-        <w:t>Bredt</w:t>
-      </w:r>
-      <w:proofErr w:type="spellEnd"/>
-      <w:r>
-        <w:t>.</w:t>
-      </w:r>
-      <w:proofErr w:type="gramEnd"/>
-      <w:r>
-        <w:t xml:space="preserve"> “Current Concepts and Future Directions of CELSS.” </w:t>
-      </w:r>
-      <w:proofErr w:type="gramStart"/>
+        <w:t xml:space="preserve">MacElroy, R.D., and J. Bredt. “Current Concepts and Future Directions of CELSS.” </w:t>
+      </w:r>
       <w:r>
         <w:rPr>
           <w:i/>
@@ -7957,18 +7906,13 @@
         <w:t>Advances in Space Research</w:t>
       </w:r>
       <w:r>
-        <w:t>.</w:t>
-      </w:r>
-      <w:proofErr w:type="gramEnd"/>
-      <w:r>
-        <w:t xml:space="preserve"> Elsevier BV, January 1984.</w:t>
+        <w:t>. Elsevier BV, January 1984.</w:t>
       </w:r>
     </w:p>
     <w:p>
       <w:pPr>
         <w:pStyle w:val="References"/>
       </w:pPr>
-      <w:proofErr w:type="gramStart"/>
       <w:r>
         <w:rPr>
           <w:vertAlign w:val="superscript"/>
@@ -7976,19 +7920,7 @@
         <w:t>4</w:t>
       </w:r>
       <w:r>
-        <w:t xml:space="preserve">Cohen, Joel E., and David </w:t>
-      </w:r>
-      <w:proofErr w:type="spellStart"/>
-      <w:r>
-        <w:t>Tilman</w:t>
-      </w:r>
-      <w:proofErr w:type="spellEnd"/>
-      <w:r>
-        <w:t>.</w:t>
-      </w:r>
-      <w:proofErr w:type="gramEnd"/>
-      <w:r>
-        <w:t xml:space="preserve"> “Biosphere 2 and Biodiversity--The Lessons So Far.” Science. American Association for the Advancement of Science (AAAS), November 15, 1996. https://doi.org/10.1126/science.274.5290.1150.</w:t>
+        <w:t>Cohen, Joel E., and David Tilman. “Biosphere 2 and Biodiversity--The Lessons So Far.” Science. American Association for the Advancement of Science (AAAS), November 15, 1996. https://doi.org/10.1126/science.274.5290.1150.</w:t>
       </w:r>
     </w:p>
     <w:p>
@@ -8008,23 +7940,7 @@
         <w:t>,</w:t>
       </w:r>
       <w:r>
-        <w:t> and </w:t>
-      </w:r>
-      <w:proofErr w:type="spellStart"/>
-      <w:r>
-        <w:t>Doule</w:t>
-      </w:r>
-      <w:proofErr w:type="spellEnd"/>
-      <w:r>
-        <w:t xml:space="preserve">, </w:t>
-      </w:r>
-      <w:proofErr w:type="spellStart"/>
-      <w:r>
-        <w:t>Ondrej</w:t>
-      </w:r>
-      <w:proofErr w:type="spellEnd"/>
-      <w:r>
-        <w:t> </w:t>
+        <w:t> and Doule, Ondrej </w:t>
       </w:r>
       <w:r>
         <w:t>“</w:t>
@@ -8056,7 +7972,6 @@
       <w:pPr>
         <w:pStyle w:val="References"/>
       </w:pPr>
-      <w:proofErr w:type="gramStart"/>
       <w:r>
         <w:rPr>
           <w:vertAlign w:val="superscript"/>
@@ -8064,35 +7979,7 @@
         <w:t>6</w:t>
       </w:r>
       <w:r>
-        <w:t xml:space="preserve">Binot, R.A., C. </w:t>
-      </w:r>
-      <w:proofErr w:type="spellStart"/>
-      <w:r>
-        <w:t>Tamponnet</w:t>
-      </w:r>
-      <w:proofErr w:type="spellEnd"/>
-      <w:r>
-        <w:t xml:space="preserve">, and Ch. </w:t>
-      </w:r>
-      <w:proofErr w:type="spellStart"/>
-      <w:r>
-        <w:t>Lasseur</w:t>
-      </w:r>
-      <w:proofErr w:type="spellEnd"/>
-      <w:r>
-        <w:t>.</w:t>
-      </w:r>
-      <w:proofErr w:type="gramEnd"/>
-      <w:r>
-        <w:t xml:space="preserve"> “Biological Life Support for Manned Missions by ESA.” </w:t>
-      </w:r>
-      <w:proofErr w:type="gramStart"/>
-      <w:r>
-        <w:t>Advances in Space Research.</w:t>
-      </w:r>
-      <w:proofErr w:type="gramEnd"/>
-      <w:r>
-        <w:t xml:space="preserve"> Elsevier BV, November 1994.</w:t>
+        <w:t>Binot, R.A., C. Tamponnet, and Ch. Lasseur. “Biological Life Support for Manned Missions by ESA.” Advances in Space Research. Elsevier BV, November 1994.</w:t>
       </w:r>
     </w:p>
     <w:p>
@@ -8131,7 +8018,6 @@
       <w:r>
         <w:t xml:space="preserve">Kimball, Bruce A. “Crop Responses to Elevated CO2 and Interactions with H2O, N, and Temperature.” </w:t>
       </w:r>
-      <w:proofErr w:type="gramStart"/>
       <w:r>
         <w:rPr>
           <w:i/>
@@ -8139,11 +8025,7 @@
         <w:t>Current Opinion in Plant Biology</w:t>
       </w:r>
       <w:r>
-        <w:t>.</w:t>
-      </w:r>
-      <w:proofErr w:type="gramEnd"/>
-      <w:r>
-        <w:t xml:space="preserve"> Elsevier BV, June 2016.</w:t>
+        <w:t>. Elsevier BV, June 2016.</w:t>
       </w:r>
     </w:p>
     <w:p>
@@ -8160,24 +8042,14 @@
         <w:t>Staats, Kai, et al. “</w:t>
       </w:r>
       <w:r>
-        <w:t xml:space="preserve">An agent-based model for high-fidelity ECLSS and </w:t>
-      </w:r>
-      <w:proofErr w:type="spellStart"/>
-      <w:r>
-        <w:t>bioregenerative</w:t>
-      </w:r>
-      <w:proofErr w:type="spellEnd"/>
-      <w:r>
-        <w:t xml:space="preserve"> simulation.</w:t>
+        <w:t>An agent-based model for high-fidelity ECLSS and bioregenerative simulation.</w:t>
       </w:r>
       <w:r>
         <w:t xml:space="preserve">” </w:t>
       </w:r>
-      <w:proofErr w:type="gramStart"/>
       <w:r>
         <w:t>49th International Conference on Environmental Systems, 2019.</w:t>
       </w:r>
-      <w:proofErr w:type="gramEnd"/>
     </w:p>
     <w:p>
       <w:pPr>
@@ -8192,239 +8064,156 @@
       <w:r>
         <w:t>Gaydon, D. "The APSIM model–An overview." </w:t>
       </w:r>
-      <w:proofErr w:type="gramStart"/>
       <w:r>
         <w:rPr>
           <w:i/>
           <w:iCs/>
         </w:rPr>
-        <w:t xml:space="preserve">The SAARC-Australia Project-Developing Capacity in Cropping Systems </w:t>
-      </w:r>
-      <w:proofErr w:type="spellStart"/>
+        <w:t>The SAARC-Australia Project-Developing Capacity in Cropping Systems Modelling for South Asia</w:t>
+      </w:r>
+      <w:r>
+        <w:t> (2014): 15-31.</w:t>
+      </w:r>
+    </w:p>
+    <w:p>
+      <w:pPr>
+        <w:pStyle w:val="References"/>
+      </w:pPr>
+      <w:r>
+        <w:rPr>
+          <w:vertAlign w:val="superscript"/>
+        </w:rPr>
+        <w:t>11</w:t>
+      </w:r>
+      <w:r>
+        <w:t>Ainsworth, Elizabeth A., and Alistair Rogers. "The response of photosynthesis and stomatal conductance to rising [CO2]: mechanisms and environmental interactions." </w:t>
+      </w:r>
       <w:r>
         <w:rPr>
           <w:i/>
           <w:iCs/>
         </w:rPr>
-        <w:t>Modelling</w:t>
-      </w:r>
-      <w:proofErr w:type="spellEnd"/>
+        <w:t>Plant, cell &amp; environment</w:t>
+      </w:r>
+      <w:r>
+        <w:t> 30, no. 3 (2007): 258-270.</w:t>
+      </w:r>
+    </w:p>
+    <w:p>
+      <w:pPr>
+        <w:pStyle w:val="References"/>
+      </w:pPr>
+      <w:r>
+        <w:rPr>
+          <w:vertAlign w:val="superscript"/>
+        </w:rPr>
+        <w:t>12</w:t>
+      </w:r>
+      <w:r>
+        <w:t xml:space="preserve">Reyenga, P.J., S.M. Howden, H. Meinke, and G.M. McKeon. “Modelling Global Change Impacts on Wheat Cropping in South-East Queensland, Australia.” </w:t>
+      </w:r>
+      <w:r>
+        <w:rPr>
+          <w:i/>
+        </w:rPr>
+        <w:t>Environmental Modelling &amp; Software</w:t>
+      </w:r>
+      <w:r>
+        <w:t xml:space="preserve">. Elsevier BV, January 1999. </w:t>
+      </w:r>
+    </w:p>
+    <w:p>
+      <w:pPr>
+        <w:pStyle w:val="References"/>
+      </w:pPr>
+      <w:r>
+        <w:rPr>
+          <w:vertAlign w:val="superscript"/>
+        </w:rPr>
+        <w:t>13</w:t>
+      </w:r>
+      <w:r>
+        <w:t>Zheng, Bangyou, Karine Chenu, Alastair Doherty, and S. Chapman. "The APSIM-wheat module (7.5 R3008)." </w:t>
+      </w:r>
       <w:r>
         <w:rPr>
           <w:i/>
           <w:iCs/>
         </w:rPr>
-        <w:t xml:space="preserve"> for South Asia</w:t>
-      </w:r>
-      <w:r>
-        <w:t> (2014): 15-31.</w:t>
-      </w:r>
-      <w:proofErr w:type="gramEnd"/>
+        <w:t>Agricultural Production Systems Simulator (APSIM) Initiative</w:t>
+      </w:r>
+      <w:r>
+        <w:t> 615 (2014).</w:t>
+      </w:r>
     </w:p>
     <w:p>
       <w:pPr>
         <w:pStyle w:val="References"/>
       </w:pPr>
-      <w:proofErr w:type="gramStart"/>
       <w:r>
         <w:rPr>
           <w:vertAlign w:val="superscript"/>
         </w:rPr>
-        <w:t>11</w:t>
-      </w:r>
-      <w:r>
-        <w:t>Ainsworth, Elizabeth A., and Alistair Rogers.</w:t>
-      </w:r>
-      <w:proofErr w:type="gramEnd"/>
-      <w:r>
-        <w:t xml:space="preserve"> "The response of photosynthesis and </w:t>
-      </w:r>
-      <w:proofErr w:type="spellStart"/>
-      <w:r>
-        <w:t>stomatal</w:t>
-      </w:r>
-      <w:proofErr w:type="spellEnd"/>
-      <w:r>
-        <w:t xml:space="preserve"> conductance to rising [CO2]: mechanisms and environmental interactions." </w:t>
-      </w:r>
-      <w:proofErr w:type="gramStart"/>
+        <w:t>14</w:t>
+      </w:r>
+      <w:r>
+        <w:t>Ewert, Michael, and Chel Stromgren. "Astronaut mass balance for long duration missions." 49th International Conference on Environmental Systems, 2019.</w:t>
+      </w:r>
+    </w:p>
+    <w:p>
+      <w:pPr>
+        <w:pStyle w:val="References"/>
+      </w:pPr>
+      <w:r>
+        <w:rPr>
+          <w:vertAlign w:val="superscript"/>
+        </w:rPr>
+        <w:t>15</w:t>
+      </w:r>
+      <w:r>
+        <w:rPr>
+          <w:rFonts w:ascii="Arial" w:hAnsi="Arial"/>
+          <w:color w:val="222222"/>
+          <w:shd w:val="clear" w:color="auto" w:fill="FFFFFF"/>
+        </w:rPr>
+        <w:t xml:space="preserve"> </w:t>
+      </w:r>
+      <w:r>
+        <w:t>Wheeler, R. M., et al. "Crop productivities and radiation use efficiencies for bioregenerative life support." </w:t>
+      </w:r>
       <w:r>
         <w:rPr>
           <w:i/>
           <w:iCs/>
         </w:rPr>
-        <w:t>Plant, cell &amp; environment</w:t>
-      </w:r>
-      <w:r>
-        <w:t> 30, no. 3 (2007): 258-270.</w:t>
-      </w:r>
-      <w:proofErr w:type="gramEnd"/>
+        <w:t>Advances in Space Research</w:t>
+      </w:r>
+      <w:r>
+        <w:t> 41.5 (2008): 706-713.</w:t>
+      </w:r>
     </w:p>
     <w:p>
       <w:pPr>
         <w:pStyle w:val="References"/>
       </w:pPr>
-      <w:proofErr w:type="gramStart"/>
-      <w:r>
-        <w:rPr>
-          <w:vertAlign w:val="superscript"/>
-        </w:rPr>
-        <w:t>12</w:t>
-      </w:r>
-      <w:r>
-        <w:t xml:space="preserve">Reyenga, P.J., S.M. </w:t>
-      </w:r>
-      <w:proofErr w:type="spellStart"/>
-      <w:r>
-        <w:t>Howden</w:t>
-      </w:r>
-      <w:proofErr w:type="spellEnd"/>
-      <w:r>
-        <w:t xml:space="preserve">, H. </w:t>
-      </w:r>
-      <w:proofErr w:type="spellStart"/>
-      <w:r>
-        <w:t>Meinke</w:t>
-      </w:r>
-      <w:proofErr w:type="spellEnd"/>
-      <w:r>
-        <w:t>, and G.M. McKeon.</w:t>
-      </w:r>
-      <w:proofErr w:type="gramEnd"/>
-      <w:r>
-        <w:t xml:space="preserve"> “</w:t>
-      </w:r>
-      <w:proofErr w:type="spellStart"/>
-      <w:r>
-        <w:t>Modelling</w:t>
-      </w:r>
-      <w:proofErr w:type="spellEnd"/>
-      <w:r>
-        <w:t xml:space="preserve"> Global Change Impacts on Wheat Cropping in South-East Queensland, Australia.” </w:t>
-      </w:r>
-      <w:proofErr w:type="gramStart"/>
-      <w:r>
-        <w:rPr>
-          <w:i/>
-        </w:rPr>
-        <w:t xml:space="preserve">Environmental </w:t>
-      </w:r>
-      <w:proofErr w:type="spellStart"/>
-      <w:r>
-        <w:rPr>
-          <w:i/>
-        </w:rPr>
-        <w:t>Modelling</w:t>
-      </w:r>
-      <w:proofErr w:type="spellEnd"/>
-      <w:r>
-        <w:rPr>
-          <w:i/>
-        </w:rPr>
-        <w:t xml:space="preserve"> &amp; Software</w:t>
-      </w:r>
-      <w:r>
-        <w:t>.</w:t>
-      </w:r>
-      <w:proofErr w:type="gramEnd"/>
-      <w:r>
-        <w:t xml:space="preserve"> Elsevier BV, January 1999. </w:t>
-      </w:r>
-    </w:p>
-    <w:p>
-      <w:pPr>
-        <w:pStyle w:val="References"/>
-      </w:pPr>
-      <w:proofErr w:type="gramStart"/>
-      <w:r>
-        <w:rPr>
-          <w:vertAlign w:val="superscript"/>
-        </w:rPr>
-        <w:t>13</w:t>
-      </w:r>
-      <w:r>
-        <w:t xml:space="preserve">Zheng, </w:t>
-      </w:r>
-      <w:proofErr w:type="spellStart"/>
-      <w:r>
-        <w:t>Bangyou</w:t>
-      </w:r>
-      <w:proofErr w:type="spellEnd"/>
-      <w:r>
-        <w:t xml:space="preserve">, </w:t>
-      </w:r>
-      <w:proofErr w:type="spellStart"/>
-      <w:r>
-        <w:t>Karine</w:t>
-      </w:r>
-      <w:proofErr w:type="spellEnd"/>
-      <w:r>
-        <w:t xml:space="preserve"> </w:t>
-      </w:r>
-      <w:proofErr w:type="spellStart"/>
-      <w:r>
-        <w:t>Chenu</w:t>
-      </w:r>
-      <w:proofErr w:type="spellEnd"/>
-      <w:r>
-        <w:t>, Alastair Doherty, and S. Chapman.</w:t>
-      </w:r>
-      <w:proofErr w:type="gramEnd"/>
-      <w:r>
-        <w:t xml:space="preserve"> "The APSIM-wheat module (7.5 R3008)." </w:t>
-      </w:r>
-      <w:proofErr w:type="gramStart"/>
+      <w:r>
+        <w:t>16Bykov, O. D., V. A. Koshkin, and J. Catsky. "Carbon dioxide compensation concentration of C3 and C4 plants: Dependence on temperature [wheat, bean, beet, sugar beet]." </w:t>
+      </w:r>
       <w:r>
         <w:rPr>
           <w:i/>
           <w:iCs/>
         </w:rPr>
-        <w:t>Agricultural Production Systems Simulator (APSIM) Initiative</w:t>
-      </w:r>
-      <w:r>
-        <w:t> 615 (2014).</w:t>
-      </w:r>
-      <w:proofErr w:type="gramEnd"/>
+        <w:t>Photosynthetica</w:t>
+      </w:r>
+      <w:r>
+        <w:t> (1981).</w:t>
+      </w:r>
     </w:p>
     <w:p>
       <w:pPr>
         <w:pStyle w:val="References"/>
       </w:pPr>
-      <w:proofErr w:type="gramStart"/>
-      <w:r>
-        <w:rPr>
-          <w:vertAlign w:val="superscript"/>
-        </w:rPr>
-        <w:t>14</w:t>
-      </w:r>
-      <w:r>
-        <w:t xml:space="preserve">Ewert, Michael, and </w:t>
-      </w:r>
-      <w:proofErr w:type="spellStart"/>
-      <w:r>
-        <w:t>Chel</w:t>
-      </w:r>
-      <w:proofErr w:type="spellEnd"/>
-      <w:r>
-        <w:t xml:space="preserve"> </w:t>
-      </w:r>
-      <w:proofErr w:type="spellStart"/>
-      <w:r>
-        <w:t>Stromgren</w:t>
-      </w:r>
-      <w:proofErr w:type="spellEnd"/>
-      <w:r>
-        <w:t>.</w:t>
-      </w:r>
-      <w:proofErr w:type="gramEnd"/>
-      <w:r>
-        <w:t xml:space="preserve"> "Astronaut mass balance for long duration missions." </w:t>
-      </w:r>
-      <w:proofErr w:type="gramStart"/>
-      <w:r>
-        <w:t>49th International Conference on Environmental Systems, 2019.</w:t>
-      </w:r>
-      <w:proofErr w:type="gramEnd"/>
     </w:p>
     <w:p>
       <w:pPr>
@@ -8466,11 +8255,15 @@
         <w:pStyle w:val="References"/>
       </w:pPr>
     </w:p>
+    <w:p>
+      <w:pPr>
+        <w:pStyle w:val="References"/>
+      </w:pPr>
+    </w:p>
     <w:sectPr>
-      <w:footerReference w:type="even" r:id="rId16"/>
-      <w:footerReference w:type="default" r:id="rId17"/>
-      <w:headerReference w:type="first" r:id="rId18"/>
-      <w:footerReference w:type="first" r:id="rId19"/>
+      <w:footerReference w:type="even" r:id="rId13"/>
+      <w:footerReference w:type="default" r:id="rId14"/>
+      <w:headerReference w:type="first" r:id="rId15"/>
       <w:pgSz w:w="12240" w:h="15840"/>
       <w:pgMar w:top="1440" w:right="1440" w:bottom="1440" w:left="1440" w:header="360" w:footer="856" w:gutter="0"/>
       <w:cols w:space="720"/>
@@ -8557,7 +8350,7 @@
       <w:rPr>
         <w:noProof/>
       </w:rPr>
-      <w:t>9</w:t>
+      <w:t>4</w:t>
     </w:r>
     <w:r>
       <w:fldChar w:fldCharType="end"/>
@@ -8588,32 +8381,6 @@
 </w:ftr>
 </file>
 
-<file path=word/footer3.xml><?xml version="1.0" encoding="utf-8"?>
-<w:ftr xmlns:wpc="http://schemas.microsoft.com/office/word/2010/wordprocessingCanvas" xmlns:mo="http://schemas.microsoft.com/office/mac/office/2008/main" xmlns:mc="http://schemas.openxmlformats.org/markup-compatibility/2006" xmlns:mv="urn:schemas-microsoft-com:mac:vml" xmlns:o="urn:schemas-microsoft-com:office:office" xmlns:r="http://schemas.openxmlformats.org/officeDocument/2006/relationships" xmlns:m="http://schemas.openxmlformats.org/officeDocument/2006/math" xmlns:v="urn:schemas-microsoft-com:vml" xmlns:wp14="http://schemas.microsoft.com/office/word/2010/wordprocessingDrawing" xmlns:wp="http://schemas.openxmlformats.org/drawingml/2006/wordprocessingDrawing" xmlns:w10="urn:schemas-microsoft-com:office:word" xmlns:w="http://schemas.openxmlformats.org/wordprocessingml/2006/main" xmlns:w14="http://schemas.microsoft.com/office/word/2010/wordml" xmlns:wpg="http://schemas.microsoft.com/office/word/2010/wordprocessingGroup" xmlns:wpi="http://schemas.microsoft.com/office/word/2010/wordprocessingInk" xmlns:wne="http://schemas.microsoft.com/office/word/2006/wordml" xmlns:wps="http://schemas.microsoft.com/office/word/2010/wordprocessingShape" mc:Ignorable="w14 wp14">
-  <w:p>
-    <w:pPr>
-      <w:pStyle w:val="Footer"/>
-    </w:pPr>
-    <w:r>
-      <w:t xml:space="preserve">Copyright © 2022 Hawkins, </w:t>
-    </w:r>
-    <w:proofErr w:type="spellStart"/>
-    <w:r>
-      <w:t>Melotti</w:t>
-    </w:r>
-    <w:proofErr w:type="spellEnd"/>
-    <w:r>
-      <w:t xml:space="preserve">, </w:t>
-    </w:r>
-    <w:proofErr w:type="spellStart"/>
-    <w:r>
-      <w:t>Staats</w:t>
-    </w:r>
-    <w:proofErr w:type="spellEnd"/>
-  </w:p>
-</w:ftr>
-</file>
-
 <file path=word/footnotes.xml><?xml version="1.0" encoding="utf-8"?>
 <w:footnotes xmlns:wpc="http://schemas.microsoft.com/office/word/2010/wordprocessingCanvas" xmlns:mo="http://schemas.microsoft.com/office/mac/office/2008/main" xmlns:mc="http://schemas.openxmlformats.org/markup-compatibility/2006" xmlns:mv="urn:schemas-microsoft-com:mac:vml" xmlns:o="urn:schemas-microsoft-com:office:office" xmlns:r="http://schemas.openxmlformats.org/officeDocument/2006/relationships" xmlns:m="http://schemas.openxmlformats.org/officeDocument/2006/math" xmlns:v="urn:schemas-microsoft-com:vml" xmlns:wp14="http://schemas.microsoft.com/office/word/2010/wordprocessingDrawing" xmlns:wp="http://schemas.openxmlformats.org/drawingml/2006/wordprocessingDrawing" xmlns:w10="urn:schemas-microsoft-com:office:word" xmlns:w="http://schemas.openxmlformats.org/wordprocessingml/2006/main" xmlns:w14="http://schemas.microsoft.com/office/word/2010/wordml" xmlns:wpg="http://schemas.microsoft.com/office/word/2010/wordprocessingGroup" xmlns:wpi="http://schemas.microsoft.com/office/word/2010/wordprocessingInk" xmlns:wne="http://schemas.microsoft.com/office/word/2006/wordml" xmlns:wps="http://schemas.microsoft.com/office/word/2010/wordprocessingShape" mc:Ignorable="w14 wp14">
   <w:footnote w:type="separator" w:id="-1">
@@ -8658,13 +8425,8 @@
         <w:footnoteRef/>
       </w:r>
       <w:r>
-        <w:t xml:space="preserve"> </w:t>
-      </w:r>
-      <w:proofErr w:type="gramStart"/>
-      <w:r>
-        <w:t>Lead Developer, Milan, Italy.</w:t>
-      </w:r>
-      <w:proofErr w:type="gramEnd"/>
+        <w:t xml:space="preserve"> Lead Developer, Milan, Italy.</w:t>
+      </w:r>
     </w:p>
   </w:footnote>
   <w:footnote w:id="3">
@@ -13901,7 +13663,7 @@
   <a:extraClrSchemeLst/>
   <a:extLst>
     <a:ext uri="{05A4C25C-085E-4340-85A3-A5531E510DB2}">
-      <thm15:themeFamily xmlns="" xmlns:thm15="http://schemas.microsoft.com/office/thememl/2012/main" name="Office Theme" id="{62F939B6-93AF-4DB8-9C6B-D6C7DFDC589F}" vid="{4A3C46E8-61CC-4603-A589-7422A47A8E4A}"/>
+      <thm15:themeFamily xmlns:thm15="http://schemas.microsoft.com/office/thememl/2012/main" xmlns="" name="Office Theme" id="{62F939B6-93AF-4DB8-9C6B-D6C7DFDC589F}" vid="{4A3C46E8-61CC-4603-A589-7422A47A8E4A}"/>
     </a:ext>
   </a:extLst>
 </a:theme>
@@ -13912,7 +13674,7 @@
 </file>
 
 <file path=customXml/itemProps1.xml><?xml version="1.0" encoding="utf-8"?>
-<ds:datastoreItem xmlns:ds="http://schemas.openxmlformats.org/officeDocument/2006/customXml" ds:itemID="{DB30AC27-6A4A-E344-AD4E-029A391F7439}">
+<ds:datastoreItem xmlns:ds="http://schemas.openxmlformats.org/officeDocument/2006/customXml" ds:itemID="{42E0857D-30C0-8F42-898A-D9E1E0CB8718}">
   <ds:schemaRefs>
     <ds:schemaRef ds:uri="http://schemas.openxmlformats.org/officeDocument/2006/bibliography"/>
   </ds:schemaRefs>

</xml_diff>